<commit_message>
Update Sprawozdanie projektu nr 2 z STP.docx
</commit_message>
<xml_diff>
--- a/Sprawozdanie projektu nr 2 z STP.docx
+++ b/Sprawozdanie projektu nr 2 z STP.docx
@@ -171,45 +171,7 @@
                     <w14:round/>
                   </w14:textOutline>
                 </w:rPr>
-                <m:t>4.4</m:t>
-              </m:r>
-              <m:r>
-                <w:rPr>
-                  <w:rFonts w:ascii="Cambria Math" w:hAnsi="Cambria Math"/>
-                  <w:color w:val="000000" w:themeColor="text1"/>
-                  <w:sz w:val="28"/>
-                  <w:szCs w:val="28"/>
-                  <w14:shadow w14:blurRad="38100" w14:dist="19050" w14:dir="2700000" w14:sx="100000" w14:sy="100000" w14:kx="0" w14:ky="0" w14:algn="tl">
-                    <w14:schemeClr w14:val="dk1">
-                      <w14:alpha w14:val="60000"/>
-                    </w14:schemeClr>
-                  </w14:shadow>
-                  <w14:textOutline w14:w="0" w14:cap="flat" w14:cmpd="sng" w14:algn="ctr">
-                    <w14:noFill/>
-                    <w14:prstDash w14:val="solid"/>
-                    <w14:round/>
-                  </w14:textOutline>
-                </w:rPr>
-                <m:t>*exp(</m:t>
-              </m:r>
-              <m:r>
-                <w:rPr>
-                  <w:rFonts w:ascii="Cambria Math" w:hAnsi="Cambria Math"/>
-                  <w:color w:val="000000" w:themeColor="text1"/>
-                  <w:sz w:val="28"/>
-                  <w:szCs w:val="28"/>
-                  <w14:shadow w14:blurRad="38100" w14:dist="19050" w14:dir="2700000" w14:sx="100000" w14:sy="100000" w14:kx="0" w14:ky="0" w14:algn="tl">
-                    <w14:schemeClr w14:val="dk1">
-                      <w14:alpha w14:val="60000"/>
-                    </w14:schemeClr>
-                  </w14:shadow>
-                  <w14:textOutline w14:w="0" w14:cap="flat" w14:cmpd="sng" w14:algn="ctr">
-                    <w14:noFill/>
-                    <w14:prstDash w14:val="solid"/>
-                    <w14:round/>
-                  </w14:textOutline>
-                </w:rPr>
-                <m:t>-5s)</m:t>
+                <m:t>4.4*exp(-5s)</m:t>
               </m:r>
             </m:num>
             <m:den>
@@ -420,26 +382,7 @@
                 <w14:round/>
               </w14:textOutline>
             </w:rPr>
-            <m:t>=</m:t>
-          </m:r>
-          <m:r>
-            <w:rPr>
-              <w:rFonts w:ascii="Cambria Math" w:eastAsiaTheme="majorEastAsia" w:hAnsi="Cambria Math" w:cs="Cambria Math"/>
-              <w:color w:val="000000" w:themeColor="text1"/>
-              <w:sz w:val="28"/>
-              <w:szCs w:val="28"/>
-              <w14:shadow w14:blurRad="38100" w14:dist="19050" w14:dir="2700000" w14:sx="100000" w14:sy="100000" w14:kx="0" w14:ky="0" w14:algn="tl">
-                <w14:schemeClr w14:val="dk1">
-                  <w14:alpha w14:val="60000"/>
-                </w14:schemeClr>
-              </w14:shadow>
-              <w14:textOutline w14:w="0" w14:cap="flat" w14:cmpd="sng" w14:algn="ctr">
-                <w14:noFill/>
-                <w14:prstDash w14:val="solid"/>
-                <w14:round/>
-              </w14:textOutline>
-            </w:rPr>
-            <m:t>z^(-10)*</m:t>
+            <m:t>=z^(-10)*</m:t>
           </m:r>
           <m:f>
             <m:fPr>
@@ -922,11 +865,687 @@
                 <w14:round/>
               </w14:textOutline>
             </w:rPr>
-            <m:t>y(k)</m:t>
+            <m:t>y(k)=1.678y(k-1) - 0.6986y(k-2) + 0.0487u(k-1) + 0.0432u(k-2)</m:t>
           </m:r>
+        </m:oMath>
+      </m:oMathPara>
+    </w:p>
+    <w:p>
+      <w:pPr>
+        <w:pStyle w:val="Nagwek1"/>
+        <w:numPr>
+          <w:ilvl w:val="0"/>
+          <w:numId w:val="1"/>
+        </w:numPr>
+      </w:pPr>
+      <w:r>
+        <w:t>Dobieranie nastaw PID metodą Zieglera</w:t>
+      </w:r>
+      <w:r>
+        <w:t>-</w:t>
+      </w:r>
+      <w:proofErr w:type="spellStart"/>
+      <w:r>
+        <w:t>Nicholsa</w:t>
+      </w:r>
+      <w:proofErr w:type="spellEnd"/>
+    </w:p>
+    <w:p>
+      <w:r>
+        <w:t xml:space="preserve">Zadanie to polega na iteracyjnym znalezieniu </w:t>
+      </w:r>
+      <w:r>
+        <w:t>wzmocnienia krytycznego (K</w:t>
+      </w:r>
+      <w:r>
+        <w:rPr>
+          <w:vertAlign w:val="subscript"/>
+        </w:rPr>
+        <w:t>k</w:t>
+      </w:r>
+      <w:r>
+        <w:t>)</w:t>
+      </w:r>
+      <w:r>
+        <w:t xml:space="preserve"> i </w:t>
+      </w:r>
+      <w:r>
+        <w:t>okresu oscylacji, przy którym odpowiedź obiektu będzie oscylowała ze stałą amplitudą.</w:t>
+      </w:r>
+    </w:p>
+    <w:p>
+      <w:r>
+        <w:rPr>
+          <w:noProof/>
+        </w:rPr>
+        <w:drawing>
+          <wp:anchor distT="0" distB="0" distL="114300" distR="114300" simplePos="0" relativeHeight="251659264" behindDoc="0" locked="0" layoutInCell="1" allowOverlap="1" wp14:anchorId="0EB56C9C" wp14:editId="427DB27A">
+            <wp:simplePos x="0" y="0"/>
+            <wp:positionH relativeFrom="margin">
+              <wp:align>right</wp:align>
+            </wp:positionH>
+            <wp:positionV relativeFrom="paragraph">
+              <wp:posOffset>236494</wp:posOffset>
+            </wp:positionV>
+            <wp:extent cx="5943600" cy="4598035"/>
+            <wp:effectExtent l="0" t="0" r="0" b="0"/>
+            <wp:wrapTopAndBottom/>
+            <wp:docPr id="2" name="Obraz 2"/>
+            <wp:cNvGraphicFramePr>
+              <a:graphicFrameLocks xmlns:a="http://schemas.openxmlformats.org/drawingml/2006/main" noChangeAspect="1"/>
+            </wp:cNvGraphicFramePr>
+            <a:graphic xmlns:a="http://schemas.openxmlformats.org/drawingml/2006/main">
+              <a:graphicData uri="http://schemas.openxmlformats.org/drawingml/2006/picture">
+                <pic:pic xmlns:pic="http://schemas.openxmlformats.org/drawingml/2006/picture">
+                  <pic:nvPicPr>
+                    <pic:cNvPr id="1" name=""/>
+                    <pic:cNvPicPr/>
+                  </pic:nvPicPr>
+                  <pic:blipFill>
+                    <a:blip r:embed="rId6">
+                      <a:extLst>
+                        <a:ext uri="{28A0092B-C50C-407E-A947-70E740481C1C}">
+                          <a14:useLocalDpi xmlns:a14="http://schemas.microsoft.com/office/drawing/2010/main" val="0"/>
+                        </a:ext>
+                      </a:extLst>
+                    </a:blip>
+                    <a:stretch>
+                      <a:fillRect/>
+                    </a:stretch>
+                  </pic:blipFill>
+                  <pic:spPr>
+                    <a:xfrm>
+                      <a:off x="0" y="0"/>
+                      <a:ext cx="5943600" cy="4598035"/>
+                    </a:xfrm>
+                    <a:prstGeom prst="rect">
+                      <a:avLst/>
+                    </a:prstGeom>
+                  </pic:spPr>
+                </pic:pic>
+              </a:graphicData>
+            </a:graphic>
+          </wp:anchor>
+        </w:drawing>
+      </w:r>
+      <w:r>
+        <w:t xml:space="preserve">Pokaże tylko kilka z wielu prób znalezienia odpowiedniego parametru </w:t>
+      </w:r>
+      <w:r>
+        <w:t>Kr</w:t>
+      </w:r>
+      <w:r>
+        <w:t>.</w:t>
+      </w:r>
+    </w:p>
+    <w:p>
+      <w:r>
+        <w:t>Przy pierwszej wartości Kr=1 obiekt jest niestabilny, gdyż oscylacje rosną</w:t>
+      </w:r>
+      <w:r>
+        <w:t>.</w:t>
+      </w:r>
+    </w:p>
+    <w:p>
+      <w:r>
+        <w:rPr>
+          <w:noProof/>
+        </w:rPr>
+        <w:lastRenderedPageBreak/>
+        <w:drawing>
+          <wp:anchor distT="0" distB="0" distL="114300" distR="114300" simplePos="0" relativeHeight="251660288" behindDoc="0" locked="0" layoutInCell="1" allowOverlap="1" wp14:anchorId="419A0AB7" wp14:editId="5E6BD9CE">
+            <wp:simplePos x="0" y="0"/>
+            <wp:positionH relativeFrom="column">
+              <wp:posOffset>0</wp:posOffset>
+            </wp:positionH>
+            <wp:positionV relativeFrom="paragraph">
+              <wp:posOffset>0</wp:posOffset>
+            </wp:positionV>
+            <wp:extent cx="5943600" cy="4837430"/>
+            <wp:effectExtent l="0" t="0" r="0" b="1270"/>
+            <wp:wrapTopAndBottom/>
+            <wp:docPr id="3" name="Obraz 3"/>
+            <wp:cNvGraphicFramePr>
+              <a:graphicFrameLocks xmlns:a="http://schemas.openxmlformats.org/drawingml/2006/main" noChangeAspect="1"/>
+            </wp:cNvGraphicFramePr>
+            <a:graphic xmlns:a="http://schemas.openxmlformats.org/drawingml/2006/main">
+              <a:graphicData uri="http://schemas.openxmlformats.org/drawingml/2006/picture">
+                <pic:pic xmlns:pic="http://schemas.openxmlformats.org/drawingml/2006/picture">
+                  <pic:nvPicPr>
+                    <pic:cNvPr id="1" name=""/>
+                    <pic:cNvPicPr/>
+                  </pic:nvPicPr>
+                  <pic:blipFill>
+                    <a:blip r:embed="rId7">
+                      <a:extLst>
+                        <a:ext uri="{28A0092B-C50C-407E-A947-70E740481C1C}">
+                          <a14:useLocalDpi xmlns:a14="http://schemas.microsoft.com/office/drawing/2010/main" val="0"/>
+                        </a:ext>
+                      </a:extLst>
+                    </a:blip>
+                    <a:stretch>
+                      <a:fillRect/>
+                    </a:stretch>
+                  </pic:blipFill>
+                  <pic:spPr>
+                    <a:xfrm>
+                      <a:off x="0" y="0"/>
+                      <a:ext cx="5943600" cy="4837430"/>
+                    </a:xfrm>
+                    <a:prstGeom prst="rect">
+                      <a:avLst/>
+                    </a:prstGeom>
+                  </pic:spPr>
+                </pic:pic>
+              </a:graphicData>
+            </a:graphic>
+          </wp:anchor>
+        </w:drawing>
+      </w:r>
+      <w:r>
+        <w:t>Po zmniejszeniu Kr 10-krotnie oscylacje znikają całkowicie</w:t>
+      </w:r>
+      <w:r>
+        <w:t>, więc teraz parametr zwiększę.</w:t>
+      </w:r>
+    </w:p>
+    <w:p>
+      <w:r>
+        <w:rPr>
+          <w:noProof/>
+        </w:rPr>
+        <w:lastRenderedPageBreak/>
+        <w:drawing>
+          <wp:anchor distT="0" distB="0" distL="114300" distR="114300" simplePos="0" relativeHeight="251661312" behindDoc="0" locked="0" layoutInCell="1" allowOverlap="1" wp14:anchorId="53030838" wp14:editId="7D9E7174">
+            <wp:simplePos x="0" y="0"/>
+            <wp:positionH relativeFrom="margin">
+              <wp:align>right</wp:align>
+            </wp:positionH>
+            <wp:positionV relativeFrom="paragraph">
+              <wp:posOffset>-455</wp:posOffset>
+            </wp:positionV>
+            <wp:extent cx="5943600" cy="4502150"/>
+            <wp:effectExtent l="0" t="0" r="0" b="0"/>
+            <wp:wrapTopAndBottom/>
+            <wp:docPr id="4" name="Obraz 4"/>
+            <wp:cNvGraphicFramePr>
+              <a:graphicFrameLocks xmlns:a="http://schemas.openxmlformats.org/drawingml/2006/main" noChangeAspect="1"/>
+            </wp:cNvGraphicFramePr>
+            <a:graphic xmlns:a="http://schemas.openxmlformats.org/drawingml/2006/main">
+              <a:graphicData uri="http://schemas.openxmlformats.org/drawingml/2006/picture">
+                <pic:pic xmlns:pic="http://schemas.openxmlformats.org/drawingml/2006/picture">
+                  <pic:nvPicPr>
+                    <pic:cNvPr id="1" name=""/>
+                    <pic:cNvPicPr/>
+                  </pic:nvPicPr>
+                  <pic:blipFill>
+                    <a:blip r:embed="rId8">
+                      <a:extLst>
+                        <a:ext uri="{28A0092B-C50C-407E-A947-70E740481C1C}">
+                          <a14:useLocalDpi xmlns:a14="http://schemas.microsoft.com/office/drawing/2010/main" val="0"/>
+                        </a:ext>
+                      </a:extLst>
+                    </a:blip>
+                    <a:stretch>
+                      <a:fillRect/>
+                    </a:stretch>
+                  </pic:blipFill>
+                  <pic:spPr>
+                    <a:xfrm>
+                      <a:off x="0" y="0"/>
+                      <a:ext cx="5943600" cy="4502150"/>
+                    </a:xfrm>
+                    <a:prstGeom prst="rect">
+                      <a:avLst/>
+                    </a:prstGeom>
+                  </pic:spPr>
+                </pic:pic>
+              </a:graphicData>
+            </a:graphic>
+          </wp:anchor>
+        </w:drawing>
+      </w:r>
+      <w:r>
+        <w:t>Po wielu próbach doszedłem do wartości Kr, w której oscylacje są</w:t>
+      </w:r>
+      <w:r>
+        <w:t xml:space="preserve"> prawie idealnie stałe. Oznacza to, że można przyjąć, że wzmocnienie krytyczne K</w:t>
+      </w:r>
+      <w:r>
+        <w:rPr>
+          <w:vertAlign w:val="subscript"/>
+        </w:rPr>
+        <w:t>k</w:t>
+      </w:r>
+      <w:r>
+        <w:t>=0.55</w:t>
+      </w:r>
+      <w:r>
+        <w:t xml:space="preserve"> a okres oscylacji=</w:t>
+      </w:r>
+      <w:r>
+        <w:t>27s</w:t>
+      </w:r>
+      <w:r>
+        <w:t>. Wynika z tego następująca tabelka:</w:t>
+      </w:r>
+    </w:p>
+    <w:tbl>
+      <w:tblPr>
+        <w:tblStyle w:val="Tabela-Siatka"/>
+        <w:tblW w:w="0" w:type="auto"/>
+        <w:tblLook w:val="04A0" w:firstRow="1" w:lastRow="0" w:firstColumn="1" w:lastColumn="0" w:noHBand="0" w:noVBand="1"/>
+      </w:tblPr>
+      <w:tblGrid>
+        <w:gridCol w:w="3116"/>
+        <w:gridCol w:w="3117"/>
+        <w:gridCol w:w="3117"/>
+      </w:tblGrid>
+      <w:tr>
+        <w:tc>
+          <w:tcPr>
+            <w:tcW w:w="3116" w:type="dxa"/>
+          </w:tcPr>
+          <w:p>
+            <w:r>
+              <w:t>K</w:t>
+            </w:r>
+            <w:r>
+              <w:rPr>
+                <w:vertAlign w:val="subscript"/>
+              </w:rPr>
+              <w:t>r</w:t>
+            </w:r>
+          </w:p>
+        </w:tc>
+        <w:tc>
+          <w:tcPr>
+            <w:tcW w:w="3117" w:type="dxa"/>
+          </w:tcPr>
+          <w:p>
+            <w:r>
+              <w:t>0.6</w:t>
+            </w:r>
+            <w:r>
+              <w:t>*</w:t>
+            </w:r>
+            <w:r>
+              <w:t>K</w:t>
+            </w:r>
+            <w:r>
+              <w:rPr>
+                <w:vertAlign w:val="subscript"/>
+              </w:rPr>
+              <w:t>k</w:t>
+            </w:r>
+          </w:p>
+        </w:tc>
+        <w:tc>
+          <w:tcPr>
+            <w:tcW w:w="3117" w:type="dxa"/>
+          </w:tcPr>
+          <w:p>
+            <w:r>
+              <w:t>0.33</w:t>
+            </w:r>
+          </w:p>
+        </w:tc>
+      </w:tr>
+      <w:tr>
+        <w:tc>
+          <w:tcPr>
+            <w:tcW w:w="3116" w:type="dxa"/>
+          </w:tcPr>
+          <w:p>
+            <w:r>
+              <w:t>T</w:t>
+            </w:r>
+            <w:r>
+              <w:rPr>
+                <w:vertAlign w:val="subscript"/>
+              </w:rPr>
+              <w:t>i</w:t>
+            </w:r>
+          </w:p>
+        </w:tc>
+        <w:tc>
+          <w:tcPr>
+            <w:tcW w:w="3117" w:type="dxa"/>
+          </w:tcPr>
+          <w:p>
+            <w:r>
+              <w:t>0.5</w:t>
+            </w:r>
+            <w:r>
+              <w:t>*</w:t>
+            </w:r>
+            <w:proofErr w:type="spellStart"/>
+            <w:r>
+              <w:t>T</w:t>
+            </w:r>
+            <w:r>
+              <w:rPr>
+                <w:vertAlign w:val="subscript"/>
+              </w:rPr>
+              <w:t>k</w:t>
+            </w:r>
+            <w:proofErr w:type="spellEnd"/>
+          </w:p>
+        </w:tc>
+        <w:tc>
+          <w:tcPr>
+            <w:tcW w:w="3117" w:type="dxa"/>
+          </w:tcPr>
+          <w:p>
+            <w:r>
+              <w:t>13.5</w:t>
+            </w:r>
+          </w:p>
+        </w:tc>
+      </w:tr>
+      <w:tr>
+        <w:tc>
+          <w:tcPr>
+            <w:tcW w:w="3116" w:type="dxa"/>
+          </w:tcPr>
+          <w:p>
+            <w:proofErr w:type="spellStart"/>
+            <w:r>
+              <w:t>T</w:t>
+            </w:r>
+            <w:r>
+              <w:rPr>
+                <w:vertAlign w:val="subscript"/>
+              </w:rPr>
+              <w:t>d</w:t>
+            </w:r>
+            <w:proofErr w:type="spellEnd"/>
+          </w:p>
+        </w:tc>
+        <w:tc>
+          <w:tcPr>
+            <w:tcW w:w="3117" w:type="dxa"/>
+          </w:tcPr>
+          <w:p>
+            <w:r>
+              <w:t>0.12*</w:t>
+            </w:r>
+            <w:proofErr w:type="spellStart"/>
+            <w:r>
+              <w:t>T</w:t>
+            </w:r>
+            <w:r>
+              <w:rPr>
+                <w:vertAlign w:val="subscript"/>
+              </w:rPr>
+              <w:t>k</w:t>
+            </w:r>
+            <w:proofErr w:type="spellEnd"/>
+          </w:p>
+        </w:tc>
+        <w:tc>
+          <w:tcPr>
+            <w:tcW w:w="3117" w:type="dxa"/>
+          </w:tcPr>
+          <w:p>
+            <w:r>
+              <w:t>3.24</w:t>
+            </w:r>
+          </w:p>
+        </w:tc>
+      </w:tr>
+    </w:tbl>
+    <w:p/>
+    <w:p>
+      <w:r>
+        <w:rPr>
+          <w:noProof/>
+        </w:rPr>
+        <w:lastRenderedPageBreak/>
+        <w:drawing>
+          <wp:anchor distT="0" distB="0" distL="114300" distR="114300" simplePos="0" relativeHeight="251663360" behindDoc="0" locked="0" layoutInCell="1" allowOverlap="1" wp14:anchorId="70CAAF2F" wp14:editId="3E0C889C">
+            <wp:simplePos x="0" y="0"/>
+            <wp:positionH relativeFrom="margin">
+              <wp:align>center</wp:align>
+            </wp:positionH>
+            <wp:positionV relativeFrom="paragraph">
+              <wp:posOffset>4683599</wp:posOffset>
+            </wp:positionV>
+            <wp:extent cx="4443095" cy="3536950"/>
+            <wp:effectExtent l="0" t="0" r="0" b="6350"/>
+            <wp:wrapTopAndBottom/>
+            <wp:docPr id="6" name="Obraz 6"/>
+            <wp:cNvGraphicFramePr>
+              <a:graphicFrameLocks xmlns:a="http://schemas.openxmlformats.org/drawingml/2006/main" noChangeAspect="1"/>
+            </wp:cNvGraphicFramePr>
+            <a:graphic xmlns:a="http://schemas.openxmlformats.org/drawingml/2006/main">
+              <a:graphicData uri="http://schemas.openxmlformats.org/drawingml/2006/picture">
+                <pic:pic xmlns:pic="http://schemas.openxmlformats.org/drawingml/2006/picture">
+                  <pic:nvPicPr>
+                    <pic:cNvPr id="1" name=""/>
+                    <pic:cNvPicPr/>
+                  </pic:nvPicPr>
+                  <pic:blipFill>
+                    <a:blip r:embed="rId9" cstate="print">
+                      <a:extLst>
+                        <a:ext uri="{28A0092B-C50C-407E-A947-70E740481C1C}">
+                          <a14:useLocalDpi xmlns:a14="http://schemas.microsoft.com/office/drawing/2010/main" val="0"/>
+                        </a:ext>
+                      </a:extLst>
+                    </a:blip>
+                    <a:stretch>
+                      <a:fillRect/>
+                    </a:stretch>
+                  </pic:blipFill>
+                  <pic:spPr>
+                    <a:xfrm>
+                      <a:off x="0" y="0"/>
+                      <a:ext cx="4443095" cy="3536950"/>
+                    </a:xfrm>
+                    <a:prstGeom prst="rect">
+                      <a:avLst/>
+                    </a:prstGeom>
+                  </pic:spPr>
+                </pic:pic>
+              </a:graphicData>
+            </a:graphic>
+            <wp14:sizeRelH relativeFrom="margin">
+              <wp14:pctWidth>0</wp14:pctWidth>
+            </wp14:sizeRelH>
+            <wp14:sizeRelV relativeFrom="margin">
+              <wp14:pctHeight>0</wp14:pctHeight>
+            </wp14:sizeRelV>
+          </wp:anchor>
+        </w:drawing>
+      </w:r>
+      <w:r>
+        <w:rPr>
+          <w:noProof/>
+        </w:rPr>
+        <w:drawing>
+          <wp:anchor distT="0" distB="0" distL="114300" distR="114300" simplePos="0" relativeHeight="251662336" behindDoc="0" locked="0" layoutInCell="1" allowOverlap="1" wp14:anchorId="727004C5" wp14:editId="7A088C8D">
+            <wp:simplePos x="0" y="0"/>
+            <wp:positionH relativeFrom="margin">
+              <wp:align>right</wp:align>
+            </wp:positionH>
+            <wp:positionV relativeFrom="paragraph">
+              <wp:posOffset>553483</wp:posOffset>
+            </wp:positionV>
+            <wp:extent cx="5943600" cy="4121150"/>
+            <wp:effectExtent l="0" t="0" r="0" b="0"/>
+            <wp:wrapTopAndBottom/>
+            <wp:docPr id="5" name="Obraz 5"/>
+            <wp:cNvGraphicFramePr>
+              <a:graphicFrameLocks xmlns:a="http://schemas.openxmlformats.org/drawingml/2006/main" noChangeAspect="1"/>
+            </wp:cNvGraphicFramePr>
+            <a:graphic xmlns:a="http://schemas.openxmlformats.org/drawingml/2006/main">
+              <a:graphicData uri="http://schemas.openxmlformats.org/drawingml/2006/picture">
+                <pic:pic xmlns:pic="http://schemas.openxmlformats.org/drawingml/2006/picture">
+                  <pic:nvPicPr>
+                    <pic:cNvPr id="1" name=""/>
+                    <pic:cNvPicPr/>
+                  </pic:nvPicPr>
+                  <pic:blipFill>
+                    <a:blip r:embed="rId10">
+                      <a:extLst>
+                        <a:ext uri="{28A0092B-C50C-407E-A947-70E740481C1C}">
+                          <a14:useLocalDpi xmlns:a14="http://schemas.microsoft.com/office/drawing/2010/main" val="0"/>
+                        </a:ext>
+                      </a:extLst>
+                    </a:blip>
+                    <a:stretch>
+                      <a:fillRect/>
+                    </a:stretch>
+                  </pic:blipFill>
+                  <pic:spPr>
+                    <a:xfrm>
+                      <a:off x="0" y="0"/>
+                      <a:ext cx="5951450" cy="4127068"/>
+                    </a:xfrm>
+                    <a:prstGeom prst="rect">
+                      <a:avLst/>
+                    </a:prstGeom>
+                  </pic:spPr>
+                </pic:pic>
+              </a:graphicData>
+            </a:graphic>
+            <wp14:sizeRelV relativeFrom="margin">
+              <wp14:pctHeight>0</wp14:pctHeight>
+            </wp14:sizeRelV>
+          </wp:anchor>
+        </w:drawing>
+      </w:r>
+      <w:r>
+        <w:t xml:space="preserve">Końcowa odpowiedź układu z regulatorem </w:t>
+      </w:r>
+      <w:r>
+        <w:t xml:space="preserve">przedstawiona jest poniżej. Zdecydowanie nie jest ona idealna, co potwierdza fakt, że </w:t>
+      </w:r>
+      <w:r>
+        <w:t xml:space="preserve">odpowiedź, którą generuje PID dobrany automatycznie przez </w:t>
+      </w:r>
+      <w:r>
+        <w:t xml:space="preserve">funkcję </w:t>
+      </w:r>
+      <w:proofErr w:type="spellStart"/>
+      <w:r>
+        <w:rPr>
+          <w:i/>
+          <w:iCs/>
+        </w:rPr>
+        <w:t>pidtune</w:t>
+      </w:r>
+      <w:proofErr w:type="spellEnd"/>
+      <w:r>
+        <w:rPr>
+          <w:i/>
+          <w:iCs/>
+        </w:rPr>
+        <w:t>()</w:t>
+      </w:r>
+      <w:r>
+        <w:rPr>
+          <w:i/>
+          <w:iCs/>
+        </w:rPr>
+        <w:t xml:space="preserve"> </w:t>
+      </w:r>
+      <w:r>
+        <w:t>wygląda dużo lepiej</w:t>
+      </w:r>
+      <w:r>
+        <w:t xml:space="preserve"> (obrazek na dole)</w:t>
+      </w:r>
+      <w:r>
+        <w:t>.</w:t>
+      </w:r>
+    </w:p>
+    <w:p>
+      <w:r>
+        <w:lastRenderedPageBreak/>
+        <w:t>Dla regulatora dyskretnego parametry r są następujące:</w:t>
+      </w:r>
+    </w:p>
+    <w:p>
+      <w:r>
+        <w:t>R</w:t>
+      </w:r>
+      <w:r>
+        <w:rPr>
+          <w:vertAlign w:val="subscript"/>
+        </w:rPr>
+        <w:t>0</w:t>
+      </w:r>
+      <w:r>
+        <w:t xml:space="preserve"> = </w:t>
+      </w:r>
+      <w:r>
+        <w:t>2.4745</w:t>
+      </w:r>
+    </w:p>
+    <w:p>
+      <w:r>
+        <w:t>R</w:t>
+      </w:r>
+      <w:r>
+        <w:rPr>
+          <w:vertAlign w:val="subscript"/>
+        </w:rPr>
+        <w:t>1</w:t>
+      </w:r>
+      <w:r>
+        <w:t xml:space="preserve"> = </w:t>
+      </w:r>
+      <w:r>
+        <w:t>-4.6007</w:t>
+      </w:r>
+    </w:p>
+    <w:p>
+      <w:r>
+        <w:t>R</w:t>
+      </w:r>
+      <w:r>
+        <w:rPr>
+          <w:vertAlign w:val="subscript"/>
+        </w:rPr>
+        <w:t>2</w:t>
+      </w:r>
+      <w:r>
+        <w:t xml:space="preserve"> = </w:t>
+      </w:r>
+      <w:r>
+        <w:t>2.1384</w:t>
+      </w:r>
+    </w:p>
+    <w:p>
+      <w:r>
+        <w:t xml:space="preserve">Obliczyłem je ze wzoru: </w:t>
+      </w:r>
+    </w:p>
+    <w:p>
+      <w:pPr>
+        <w:rPr>
+          <w:rFonts w:eastAsiaTheme="minorEastAsia"/>
+          <w:color w:val="000000" w:themeColor="text1"/>
+          <w:sz w:val="28"/>
+          <w:szCs w:val="28"/>
+          <w14:shadow w14:blurRad="38100" w14:dist="19050" w14:dir="2700000" w14:sx="100000" w14:sy="100000" w14:kx="0" w14:ky="0" w14:algn="tl">
+            <w14:schemeClr w14:val="dk1">
+              <w14:alpha w14:val="60000"/>
+            </w14:schemeClr>
+          </w14:shadow>
+          <w14:textOutline w14:w="0" w14:cap="flat" w14:cmpd="sng" w14:algn="ctr">
+            <w14:noFill/>
+            <w14:prstDash w14:val="solid"/>
+            <w14:round/>
+          </w14:textOutline>
+        </w:rPr>
+      </w:pPr>
+      <m:oMathPara>
+        <m:oMath>
           <m:r>
             <w:rPr>
-              <w:rFonts w:ascii="Cambria Math" w:eastAsiaTheme="majorEastAsia" w:hAnsi="Cambria Math" w:cs="Cambria Math"/>
+              <w:rFonts w:ascii="Cambria Math" w:eastAsiaTheme="majorEastAsia" w:hAnsi="Cambria Math" w:cstheme="majorBidi"/>
               <w:color w:val="000000" w:themeColor="text1"/>
               <w:sz w:val="28"/>
               <w:szCs w:val="28"/>
@@ -941,11 +1560,100 @@
                 <w14:round/>
               </w14:textOutline>
             </w:rPr>
-            <m:t>=</m:t>
+            <m:t>r2=</m:t>
           </m:r>
+          <m:f>
+            <m:fPr>
+              <m:ctrlPr>
+                <w:rPr>
+                  <w:rFonts w:ascii="Cambria Math" w:eastAsiaTheme="majorEastAsia" w:hAnsi="Cambria Math" w:cstheme="majorBidi"/>
+                  <w:i/>
+                  <w:color w:val="000000" w:themeColor="text1"/>
+                  <w:sz w:val="28"/>
+                  <w:szCs w:val="28"/>
+                  <w14:shadow w14:blurRad="38100" w14:dist="19050" w14:dir="2700000" w14:sx="100000" w14:sy="100000" w14:kx="0" w14:ky="0" w14:algn="tl">
+                    <w14:schemeClr w14:val="dk1">
+                      <w14:alpha w14:val="60000"/>
+                    </w14:schemeClr>
+                  </w14:shadow>
+                  <w14:textOutline w14:w="0" w14:cap="flat" w14:cmpd="sng" w14:algn="ctr">
+                    <w14:noFill/>
+                    <w14:prstDash w14:val="solid"/>
+                    <w14:round/>
+                  </w14:textOutline>
+                </w:rPr>
+              </m:ctrlPr>
+            </m:fPr>
+            <m:num>
+              <m:r>
+                <w:rPr>
+                  <w:rFonts w:ascii="Cambria Math" w:hAnsi="Cambria Math"/>
+                  <w:color w:val="000000" w:themeColor="text1"/>
+                  <w:sz w:val="28"/>
+                  <w:szCs w:val="28"/>
+                  <w14:shadow w14:blurRad="38100" w14:dist="19050" w14:dir="2700000" w14:sx="100000" w14:sy="100000" w14:kx="0" w14:ky="0" w14:algn="tl">
+                    <w14:schemeClr w14:val="dk1">
+                      <w14:alpha w14:val="60000"/>
+                    </w14:schemeClr>
+                  </w14:shadow>
+                  <w14:textOutline w14:w="0" w14:cap="flat" w14:cmpd="sng" w14:algn="ctr">
+                    <w14:noFill/>
+                    <w14:prstDash w14:val="solid"/>
+                    <w14:round/>
+                  </w14:textOutline>
+                </w:rPr>
+                <m:t>K*Td</m:t>
+              </m:r>
+            </m:num>
+            <m:den>
+              <m:r>
+                <w:rPr>
+                  <w:rFonts w:ascii="Cambria Math" w:hAnsi="Cambria Math"/>
+                  <w:color w:val="000000" w:themeColor="text1"/>
+                  <w:sz w:val="28"/>
+                  <w:szCs w:val="28"/>
+                  <w14:shadow w14:blurRad="38100" w14:dist="19050" w14:dir="2700000" w14:sx="100000" w14:sy="100000" w14:kx="0" w14:ky="0" w14:algn="tl">
+                    <w14:schemeClr w14:val="dk1">
+                      <w14:alpha w14:val="60000"/>
+                    </w14:schemeClr>
+                  </w14:shadow>
+                  <w14:textOutline w14:w="0" w14:cap="flat" w14:cmpd="sng" w14:algn="ctr">
+                    <w14:noFill/>
+                    <w14:prstDash w14:val="solid"/>
+                    <w14:round/>
+                  </w14:textOutline>
+                </w:rPr>
+                <m:t>T</m:t>
+              </m:r>
+            </m:den>
+          </m:f>
+        </m:oMath>
+      </m:oMathPara>
+    </w:p>
+    <w:p>
+      <w:pPr>
+        <w:rPr>
+          <w:rFonts w:eastAsiaTheme="minorEastAsia"/>
+          <w:color w:val="000000" w:themeColor="text1"/>
+          <w:sz w:val="28"/>
+          <w:szCs w:val="28"/>
+          <w14:shadow w14:blurRad="38100" w14:dist="19050" w14:dir="2700000" w14:sx="100000" w14:sy="100000" w14:kx="0" w14:ky="0" w14:algn="tl">
+            <w14:schemeClr w14:val="dk1">
+              <w14:alpha w14:val="60000"/>
+            </w14:schemeClr>
+          </w14:shadow>
+          <w14:textOutline w14:w="0" w14:cap="flat" w14:cmpd="sng" w14:algn="ctr">
+            <w14:noFill/>
+            <w14:prstDash w14:val="solid"/>
+            <w14:round/>
+          </w14:textOutline>
+        </w:rPr>
+      </w:pPr>
+      <m:oMathPara>
+        <m:oMath>
           <m:r>
             <w:rPr>
-              <w:rFonts w:ascii="Cambria Math" w:eastAsiaTheme="majorEastAsia" w:hAnsi="Cambria Math" w:cs="Cambria Math"/>
+              <w:rFonts w:ascii="Cambria Math" w:eastAsiaTheme="majorEastAsia" w:hAnsi="Cambria Math" w:cstheme="majorBidi"/>
               <w:color w:val="000000" w:themeColor="text1"/>
               <w:sz w:val="28"/>
               <w:szCs w:val="28"/>
@@ -960,7 +1668,175 @@
                 <w14:round/>
               </w14:textOutline>
             </w:rPr>
-            <m:t>1.678y(k-1) - 0.6986y(k-2) + 0.0487u(k-1) + 0.0432u(k-2)</m:t>
+            <m:t>r1=K*(</m:t>
+          </m:r>
+          <m:f>
+            <m:fPr>
+              <m:ctrlPr>
+                <w:rPr>
+                  <w:rFonts w:ascii="Cambria Math" w:eastAsiaTheme="majorEastAsia" w:hAnsi="Cambria Math" w:cstheme="majorBidi"/>
+                  <w:i/>
+                  <w:color w:val="000000" w:themeColor="text1"/>
+                  <w:sz w:val="28"/>
+                  <w:szCs w:val="28"/>
+                  <w14:shadow w14:blurRad="38100" w14:dist="19050" w14:dir="2700000" w14:sx="100000" w14:sy="100000" w14:kx="0" w14:ky="0" w14:algn="tl">
+                    <w14:schemeClr w14:val="dk1">
+                      <w14:alpha w14:val="60000"/>
+                    </w14:schemeClr>
+                  </w14:shadow>
+                  <w14:textOutline w14:w="0" w14:cap="flat" w14:cmpd="sng" w14:algn="ctr">
+                    <w14:noFill/>
+                    <w14:prstDash w14:val="solid"/>
+                    <w14:round/>
+                  </w14:textOutline>
+                </w:rPr>
+              </m:ctrlPr>
+            </m:fPr>
+            <m:num>
+              <m:r>
+                <w:rPr>
+                  <w:rFonts w:ascii="Cambria Math" w:hAnsi="Cambria Math"/>
+                  <w:color w:val="000000" w:themeColor="text1"/>
+                  <w:sz w:val="28"/>
+                  <w:szCs w:val="28"/>
+                  <w14:shadow w14:blurRad="38100" w14:dist="19050" w14:dir="2700000" w14:sx="100000" w14:sy="100000" w14:kx="0" w14:ky="0" w14:algn="tl">
+                    <w14:schemeClr w14:val="dk1">
+                      <w14:alpha w14:val="60000"/>
+                    </w14:schemeClr>
+                  </w14:shadow>
+                  <w14:textOutline w14:w="0" w14:cap="flat" w14:cmpd="sng" w14:algn="ctr">
+                    <w14:noFill/>
+                    <w14:prstDash w14:val="solid"/>
+                    <w14:round/>
+                  </w14:textOutline>
+                </w:rPr>
+                <m:t>T</m:t>
+              </m:r>
+            </m:num>
+            <m:den>
+              <m:r>
+                <w:rPr>
+                  <w:rFonts w:ascii="Cambria Math" w:hAnsi="Cambria Math"/>
+                  <w:color w:val="000000" w:themeColor="text1"/>
+                  <w:sz w:val="28"/>
+                  <w:szCs w:val="28"/>
+                  <w14:shadow w14:blurRad="38100" w14:dist="19050" w14:dir="2700000" w14:sx="100000" w14:sy="100000" w14:kx="0" w14:ky="0" w14:algn="tl">
+                    <w14:schemeClr w14:val="dk1">
+                      <w14:alpha w14:val="60000"/>
+                    </w14:schemeClr>
+                  </w14:shadow>
+                  <w14:textOutline w14:w="0" w14:cap="flat" w14:cmpd="sng" w14:algn="ctr">
+                    <w14:noFill/>
+                    <w14:prstDash w14:val="solid"/>
+                    <w14:round/>
+                  </w14:textOutline>
+                </w:rPr>
+                <m:t>2*Ti</m:t>
+              </m:r>
+            </m:den>
+          </m:f>
+          <m:r>
+            <w:rPr>
+              <w:rFonts w:ascii="Cambria Math" w:eastAsiaTheme="majorEastAsia" w:hAnsi="Cambria Math" w:cstheme="majorBidi"/>
+              <w:color w:val="000000" w:themeColor="text1"/>
+              <w:sz w:val="28"/>
+              <w:szCs w:val="28"/>
+              <w14:shadow w14:blurRad="38100" w14:dist="19050" w14:dir="2700000" w14:sx="100000" w14:sy="100000" w14:kx="0" w14:ky="0" w14:algn="tl">
+                <w14:schemeClr w14:val="dk1">
+                  <w14:alpha w14:val="60000"/>
+                </w14:schemeClr>
+              </w14:shadow>
+              <w14:textOutline w14:w="0" w14:cap="flat" w14:cmpd="sng" w14:algn="ctr">
+                <w14:noFill/>
+                <w14:prstDash w14:val="solid"/>
+                <w14:round/>
+              </w14:textOutline>
+            </w:rPr>
+            <m:t>-2*</m:t>
+          </m:r>
+          <m:f>
+            <m:fPr>
+              <m:ctrlPr>
+                <w:rPr>
+                  <w:rFonts w:ascii="Cambria Math" w:eastAsiaTheme="majorEastAsia" w:hAnsi="Cambria Math" w:cstheme="majorBidi"/>
+                  <w:i/>
+                  <w:color w:val="000000" w:themeColor="text1"/>
+                  <w:sz w:val="28"/>
+                  <w:szCs w:val="28"/>
+                  <w14:shadow w14:blurRad="38100" w14:dist="19050" w14:dir="2700000" w14:sx="100000" w14:sy="100000" w14:kx="0" w14:ky="0" w14:algn="tl">
+                    <w14:schemeClr w14:val="dk1">
+                      <w14:alpha w14:val="60000"/>
+                    </w14:schemeClr>
+                  </w14:shadow>
+                  <w14:textOutline w14:w="0" w14:cap="flat" w14:cmpd="sng" w14:algn="ctr">
+                    <w14:noFill/>
+                    <w14:prstDash w14:val="solid"/>
+                    <w14:round/>
+                  </w14:textOutline>
+                </w:rPr>
+              </m:ctrlPr>
+            </m:fPr>
+            <m:num>
+              <m:r>
+                <w:rPr>
+                  <w:rFonts w:ascii="Cambria Math" w:hAnsi="Cambria Math"/>
+                  <w:color w:val="000000" w:themeColor="text1"/>
+                  <w:sz w:val="28"/>
+                  <w:szCs w:val="28"/>
+                  <w14:shadow w14:blurRad="38100" w14:dist="19050" w14:dir="2700000" w14:sx="100000" w14:sy="100000" w14:kx="0" w14:ky="0" w14:algn="tl">
+                    <w14:schemeClr w14:val="dk1">
+                      <w14:alpha w14:val="60000"/>
+                    </w14:schemeClr>
+                  </w14:shadow>
+                  <w14:textOutline w14:w="0" w14:cap="flat" w14:cmpd="sng" w14:algn="ctr">
+                    <w14:noFill/>
+                    <w14:prstDash w14:val="solid"/>
+                    <w14:round/>
+                  </w14:textOutline>
+                </w:rPr>
+                <m:t>Td</m:t>
+              </m:r>
+            </m:num>
+            <m:den>
+              <m:r>
+                <w:rPr>
+                  <w:rFonts w:ascii="Cambria Math" w:hAnsi="Cambria Math"/>
+                  <w:color w:val="000000" w:themeColor="text1"/>
+                  <w:sz w:val="28"/>
+                  <w:szCs w:val="28"/>
+                  <w14:shadow w14:blurRad="38100" w14:dist="19050" w14:dir="2700000" w14:sx="100000" w14:sy="100000" w14:kx="0" w14:ky="0" w14:algn="tl">
+                    <w14:schemeClr w14:val="dk1">
+                      <w14:alpha w14:val="60000"/>
+                    </w14:schemeClr>
+                  </w14:shadow>
+                  <w14:textOutline w14:w="0" w14:cap="flat" w14:cmpd="sng" w14:algn="ctr">
+                    <w14:noFill/>
+                    <w14:prstDash w14:val="solid"/>
+                    <w14:round/>
+                  </w14:textOutline>
+                </w:rPr>
+                <m:t>T</m:t>
+              </m:r>
+            </m:den>
+          </m:f>
+          <m:r>
+            <w:rPr>
+              <w:rFonts w:ascii="Cambria Math" w:eastAsiaTheme="majorEastAsia" w:hAnsi="Cambria Math" w:cstheme="majorBidi"/>
+              <w:color w:val="000000" w:themeColor="text1"/>
+              <w:sz w:val="28"/>
+              <w:szCs w:val="28"/>
+              <w14:shadow w14:blurRad="38100" w14:dist="19050" w14:dir="2700000" w14:sx="100000" w14:sy="100000" w14:kx="0" w14:ky="0" w14:algn="tl">
+                <w14:schemeClr w14:val="dk1">
+                  <w14:alpha w14:val="60000"/>
+                </w14:schemeClr>
+              </w14:shadow>
+              <w14:textOutline w14:w="0" w14:cap="flat" w14:cmpd="sng" w14:algn="ctr">
+                <w14:noFill/>
+                <w14:prstDash w14:val="solid"/>
+                <w14:round/>
+              </w14:textOutline>
+            </w:rPr>
+            <m:t>-1)</m:t>
           </m:r>
         </m:oMath>
       </m:oMathPara>
@@ -968,11 +1844,10 @@
     <w:p>
       <w:pPr>
         <w:rPr>
-          <w:rFonts w:asciiTheme="majorHAnsi" w:eastAsiaTheme="majorEastAsia" w:hAnsiTheme="majorHAnsi" w:cstheme="majorBidi"/>
-          <w:iCs/>
+          <w:rFonts w:eastAsiaTheme="minorEastAsia"/>
           <w:color w:val="000000" w:themeColor="text1"/>
-          <w:sz w:val="32"/>
-          <w:szCs w:val="32"/>
+          <w:sz w:val="28"/>
+          <w:szCs w:val="28"/>
           <w14:shadow w14:blurRad="38100" w14:dist="19050" w14:dir="2700000" w14:sx="100000" w14:sy="100000" w14:kx="0" w14:ky="0" w14:algn="tl">
             <w14:schemeClr w14:val="dk1">
               <w14:alpha w14:val="60000"/>
@@ -985,26 +1860,1592 @@
           </w14:textOutline>
         </w:rPr>
       </w:pPr>
-    </w:p>
-    <w:p>
-      <w:pPr>
+      <m:oMathPara>
+        <m:oMath>
+          <m:r>
+            <w:rPr>
+              <w:rFonts w:ascii="Cambria Math" w:eastAsiaTheme="majorEastAsia" w:hAnsi="Cambria Math" w:cstheme="majorBidi"/>
+              <w:color w:val="000000" w:themeColor="text1"/>
+              <w:sz w:val="28"/>
+              <w:szCs w:val="28"/>
+              <w14:shadow w14:blurRad="38100" w14:dist="19050" w14:dir="2700000" w14:sx="100000" w14:sy="100000" w14:kx="0" w14:ky="0" w14:algn="tl">
+                <w14:schemeClr w14:val="dk1">
+                  <w14:alpha w14:val="60000"/>
+                </w14:schemeClr>
+              </w14:shadow>
+              <w14:textOutline w14:w="0" w14:cap="flat" w14:cmpd="sng" w14:algn="ctr">
+                <w14:noFill/>
+                <w14:prstDash w14:val="solid"/>
+                <w14:round/>
+              </w14:textOutline>
+            </w:rPr>
+            <m:t>r0=K*</m:t>
+          </m:r>
+          <m:d>
+            <m:dPr>
+              <m:ctrlPr>
+                <w:rPr>
+                  <w:rFonts w:ascii="Cambria Math" w:eastAsiaTheme="majorEastAsia" w:hAnsi="Cambria Math" w:cstheme="majorBidi"/>
+                  <w:i/>
+                  <w:color w:val="000000" w:themeColor="text1"/>
+                  <w:sz w:val="28"/>
+                  <w:szCs w:val="28"/>
+                  <w14:shadow w14:blurRad="38100" w14:dist="19050" w14:dir="2700000" w14:sx="100000" w14:sy="100000" w14:kx="0" w14:ky="0" w14:algn="tl">
+                    <w14:schemeClr w14:val="dk1">
+                      <w14:alpha w14:val="60000"/>
+                    </w14:schemeClr>
+                  </w14:shadow>
+                  <w14:textOutline w14:w="0" w14:cap="flat" w14:cmpd="sng" w14:algn="ctr">
+                    <w14:noFill/>
+                    <w14:prstDash w14:val="solid"/>
+                    <w14:round/>
+                  </w14:textOutline>
+                </w:rPr>
+              </m:ctrlPr>
+            </m:dPr>
+            <m:e>
+              <m:r>
+                <w:rPr>
+                  <w:rFonts w:ascii="Cambria Math" w:eastAsiaTheme="majorEastAsia" w:hAnsi="Cambria Math" w:cstheme="majorBidi"/>
+                  <w:color w:val="000000" w:themeColor="text1"/>
+                  <w:sz w:val="28"/>
+                  <w:szCs w:val="28"/>
+                  <w14:shadow w14:blurRad="38100" w14:dist="19050" w14:dir="2700000" w14:sx="100000" w14:sy="100000" w14:kx="0" w14:ky="0" w14:algn="tl">
+                    <w14:schemeClr w14:val="dk1">
+                      <w14:alpha w14:val="60000"/>
+                    </w14:schemeClr>
+                  </w14:shadow>
+                  <w14:textOutline w14:w="0" w14:cap="flat" w14:cmpd="sng" w14:algn="ctr">
+                    <w14:noFill/>
+                    <w14:prstDash w14:val="solid"/>
+                    <w14:round/>
+                  </w14:textOutline>
+                </w:rPr>
+                <m:t>1+</m:t>
+              </m:r>
+              <m:f>
+                <m:fPr>
+                  <m:ctrlPr>
+                    <w:rPr>
+                      <w:rFonts w:ascii="Cambria Math" w:eastAsiaTheme="majorEastAsia" w:hAnsi="Cambria Math" w:cstheme="majorBidi"/>
+                      <w:i/>
+                      <w:color w:val="000000" w:themeColor="text1"/>
+                      <w:sz w:val="28"/>
+                      <w:szCs w:val="28"/>
+                      <w14:shadow w14:blurRad="38100" w14:dist="19050" w14:dir="2700000" w14:sx="100000" w14:sy="100000" w14:kx="0" w14:ky="0" w14:algn="tl">
+                        <w14:schemeClr w14:val="dk1">
+                          <w14:alpha w14:val="60000"/>
+                        </w14:schemeClr>
+                      </w14:shadow>
+                      <w14:textOutline w14:w="0" w14:cap="flat" w14:cmpd="sng" w14:algn="ctr">
+                        <w14:noFill/>
+                        <w14:prstDash w14:val="solid"/>
+                        <w14:round/>
+                      </w14:textOutline>
+                    </w:rPr>
+                  </m:ctrlPr>
+                </m:fPr>
+                <m:num>
+                  <m:r>
+                    <w:rPr>
+                      <w:rFonts w:ascii="Cambria Math" w:hAnsi="Cambria Math"/>
+                      <w:color w:val="000000" w:themeColor="text1"/>
+                      <w:sz w:val="28"/>
+                      <w:szCs w:val="28"/>
+                      <w14:shadow w14:blurRad="38100" w14:dist="19050" w14:dir="2700000" w14:sx="100000" w14:sy="100000" w14:kx="0" w14:ky="0" w14:algn="tl">
+                        <w14:schemeClr w14:val="dk1">
+                          <w14:alpha w14:val="60000"/>
+                        </w14:schemeClr>
+                      </w14:shadow>
+                      <w14:textOutline w14:w="0" w14:cap="flat" w14:cmpd="sng" w14:algn="ctr">
+                        <w14:noFill/>
+                        <w14:prstDash w14:val="solid"/>
+                        <w14:round/>
+                      </w14:textOutline>
+                    </w:rPr>
+                    <m:t>T</m:t>
+                  </m:r>
+                </m:num>
+                <m:den>
+                  <m:r>
+                    <w:rPr>
+                      <w:rFonts w:ascii="Cambria Math" w:hAnsi="Cambria Math"/>
+                      <w:color w:val="000000" w:themeColor="text1"/>
+                      <w:sz w:val="28"/>
+                      <w:szCs w:val="28"/>
+                      <w14:shadow w14:blurRad="38100" w14:dist="19050" w14:dir="2700000" w14:sx="100000" w14:sy="100000" w14:kx="0" w14:ky="0" w14:algn="tl">
+                        <w14:schemeClr w14:val="dk1">
+                          <w14:alpha w14:val="60000"/>
+                        </w14:schemeClr>
+                      </w14:shadow>
+                      <w14:textOutline w14:w="0" w14:cap="flat" w14:cmpd="sng" w14:algn="ctr">
+                        <w14:noFill/>
+                        <w14:prstDash w14:val="solid"/>
+                        <w14:round/>
+                      </w14:textOutline>
+                    </w:rPr>
+                    <m:t>2*Ti</m:t>
+                  </m:r>
+                </m:den>
+              </m:f>
+              <m:r>
+                <w:rPr>
+                  <w:rFonts w:ascii="Cambria Math" w:eastAsiaTheme="majorEastAsia" w:hAnsi="Cambria Math" w:cstheme="majorBidi"/>
+                  <w:color w:val="000000" w:themeColor="text1"/>
+                  <w:sz w:val="28"/>
+                  <w:szCs w:val="28"/>
+                  <w14:shadow w14:blurRad="38100" w14:dist="19050" w14:dir="2700000" w14:sx="100000" w14:sy="100000" w14:kx="0" w14:ky="0" w14:algn="tl">
+                    <w14:schemeClr w14:val="dk1">
+                      <w14:alpha w14:val="60000"/>
+                    </w14:schemeClr>
+                  </w14:shadow>
+                  <w14:textOutline w14:w="0" w14:cap="flat" w14:cmpd="sng" w14:algn="ctr">
+                    <w14:noFill/>
+                    <w14:prstDash w14:val="solid"/>
+                    <w14:round/>
+                  </w14:textOutline>
+                </w:rPr>
+                <m:t>-2*</m:t>
+              </m:r>
+              <m:f>
+                <m:fPr>
+                  <m:ctrlPr>
+                    <w:rPr>
+                      <w:rFonts w:ascii="Cambria Math" w:eastAsiaTheme="majorEastAsia" w:hAnsi="Cambria Math" w:cstheme="majorBidi"/>
+                      <w:i/>
+                      <w:color w:val="000000" w:themeColor="text1"/>
+                      <w:sz w:val="28"/>
+                      <w:szCs w:val="28"/>
+                      <w14:shadow w14:blurRad="38100" w14:dist="19050" w14:dir="2700000" w14:sx="100000" w14:sy="100000" w14:kx="0" w14:ky="0" w14:algn="tl">
+                        <w14:schemeClr w14:val="dk1">
+                          <w14:alpha w14:val="60000"/>
+                        </w14:schemeClr>
+                      </w14:shadow>
+                      <w14:textOutline w14:w="0" w14:cap="flat" w14:cmpd="sng" w14:algn="ctr">
+                        <w14:noFill/>
+                        <w14:prstDash w14:val="solid"/>
+                        <w14:round/>
+                      </w14:textOutline>
+                    </w:rPr>
+                  </m:ctrlPr>
+                </m:fPr>
+                <m:num>
+                  <m:r>
+                    <w:rPr>
+                      <w:rFonts w:ascii="Cambria Math" w:hAnsi="Cambria Math"/>
+                      <w:color w:val="000000" w:themeColor="text1"/>
+                      <w:sz w:val="28"/>
+                      <w:szCs w:val="28"/>
+                      <w14:shadow w14:blurRad="38100" w14:dist="19050" w14:dir="2700000" w14:sx="100000" w14:sy="100000" w14:kx="0" w14:ky="0" w14:algn="tl">
+                        <w14:schemeClr w14:val="dk1">
+                          <w14:alpha w14:val="60000"/>
+                        </w14:schemeClr>
+                      </w14:shadow>
+                      <w14:textOutline w14:w="0" w14:cap="flat" w14:cmpd="sng" w14:algn="ctr">
+                        <w14:noFill/>
+                        <w14:prstDash w14:val="solid"/>
+                        <w14:round/>
+                      </w14:textOutline>
+                    </w:rPr>
+                    <m:t>Td</m:t>
+                  </m:r>
+                </m:num>
+                <m:den>
+                  <m:r>
+                    <w:rPr>
+                      <w:rFonts w:ascii="Cambria Math" w:hAnsi="Cambria Math"/>
+                      <w:color w:val="000000" w:themeColor="text1"/>
+                      <w:sz w:val="28"/>
+                      <w:szCs w:val="28"/>
+                      <w14:shadow w14:blurRad="38100" w14:dist="19050" w14:dir="2700000" w14:sx="100000" w14:sy="100000" w14:kx="0" w14:ky="0" w14:algn="tl">
+                        <w14:schemeClr w14:val="dk1">
+                          <w14:alpha w14:val="60000"/>
+                        </w14:schemeClr>
+                      </w14:shadow>
+                      <w14:textOutline w14:w="0" w14:cap="flat" w14:cmpd="sng" w14:algn="ctr">
+                        <w14:noFill/>
+                        <w14:prstDash w14:val="solid"/>
+                        <w14:round/>
+                      </w14:textOutline>
+                    </w:rPr>
+                    <m:t>T</m:t>
+                  </m:r>
+                </m:den>
+              </m:f>
+            </m:e>
+          </m:d>
+        </m:oMath>
+      </m:oMathPara>
+    </w:p>
+    <w:p>
+      <w:pPr>
+        <w:pStyle w:val="Nagwek1"/>
+        <w:numPr>
+          <w:ilvl w:val="0"/>
+          <w:numId w:val="1"/>
+        </w:numPr>
         <w:rPr>
-          <w:rFonts w:asciiTheme="majorHAnsi" w:eastAsiaTheme="majorEastAsia" w:hAnsiTheme="majorHAnsi" w:cstheme="majorBidi"/>
+          <w:rFonts w:eastAsiaTheme="minorEastAsia"/>
+        </w:rPr>
+      </w:pPr>
+      <w:r>
+        <w:rPr>
+          <w:rFonts w:eastAsiaTheme="minorEastAsia"/>
+        </w:rPr>
+        <w:t>Program do symulacji</w:t>
+      </w:r>
+    </w:p>
+    <w:p>
+      <w:r>
+        <w:t xml:space="preserve">Pliki algorytmów są w załączniku pod nazwą </w:t>
+      </w:r>
+      <w:proofErr w:type="spellStart"/>
+      <w:r>
+        <w:rPr>
+          <w:i/>
           <w:iCs/>
-          <w:color w:val="000000" w:themeColor="text1"/>
-          <w:sz w:val="32"/>
-          <w:szCs w:val="32"/>
-          <w14:shadow w14:blurRad="38100" w14:dist="19050" w14:dir="2700000" w14:sx="100000" w14:sy="100000" w14:kx="0" w14:ky="0" w14:algn="tl">
-            <w14:schemeClr w14:val="dk1">
-              <w14:alpha w14:val="60000"/>
-            </w14:schemeClr>
-          </w14:shadow>
-          <w14:textOutline w14:w="0" w14:cap="flat" w14:cmpd="sng" w14:algn="ctr">
-            <w14:noFill/>
-            <w14:prstDash w14:val="solid"/>
-            <w14:round/>
-          </w14:textOutline>
         </w:rPr>
+        <w:t>PID_sim</w:t>
+      </w:r>
+      <w:proofErr w:type="spellEnd"/>
+      <w:r>
+        <w:t xml:space="preserve"> i </w:t>
+      </w:r>
+      <w:r>
+        <w:t>w głównym skrypcie projektu (</w:t>
+      </w:r>
+      <w:proofErr w:type="spellStart"/>
+      <w:r>
+        <w:t>project_script.mlx</w:t>
+      </w:r>
+      <w:proofErr w:type="spellEnd"/>
+      <w:r>
+        <w:t>)</w:t>
+      </w:r>
+    </w:p>
+    <w:p/>
+    <w:p/>
+    <w:p>
+      <w:pPr>
+        <w:pStyle w:val="Nagwek1"/>
+        <w:numPr>
+          <w:ilvl w:val="0"/>
+          <w:numId w:val="1"/>
+        </w:numPr>
+      </w:pPr>
+      <w:r>
+        <w:t>Testowanie algorytmu DMC</w:t>
+      </w:r>
+    </w:p>
+    <w:p>
+      <w:r>
+        <w:t>Testowanie przeprowadzałem dla stworzonego przeze mnie sygnału wejściowego</w:t>
+      </w:r>
+      <w:r>
+        <w:t xml:space="preserve">, który skokowo zmienia wartość </w:t>
+      </w:r>
+      <w:r>
+        <w:t>[0, 2, -2, 2].</w:t>
+      </w:r>
+    </w:p>
+    <w:p>
+      <w:pPr>
+        <w:pStyle w:val="Nagwek2"/>
+        <w:numPr>
+          <w:ilvl w:val="0"/>
+          <w:numId w:val="4"/>
+        </w:numPr>
+      </w:pPr>
+      <w:r>
+        <w:lastRenderedPageBreak/>
+        <w:t xml:space="preserve"> Horyzont dynamiki D</w:t>
+      </w:r>
+    </w:p>
+    <w:p>
+      <w:pPr>
+        <w:pStyle w:val="Akapitzlist"/>
+        <w:rPr>
+          <w:noProof/>
+        </w:rPr>
+      </w:pPr>
+      <w:r>
+        <w:rPr>
+          <w:noProof/>
+        </w:rPr>
+        <w:drawing>
+          <wp:anchor distT="0" distB="0" distL="114300" distR="114300" simplePos="0" relativeHeight="251665408" behindDoc="0" locked="0" layoutInCell="1" allowOverlap="1" wp14:anchorId="02600828" wp14:editId="3A41E1E9">
+            <wp:simplePos x="0" y="0"/>
+            <wp:positionH relativeFrom="margin">
+              <wp:align>center</wp:align>
+            </wp:positionH>
+            <wp:positionV relativeFrom="paragraph">
+              <wp:posOffset>4112658</wp:posOffset>
+            </wp:positionV>
+            <wp:extent cx="4478020" cy="3663950"/>
+            <wp:effectExtent l="0" t="0" r="0" b="0"/>
+            <wp:wrapTopAndBottom/>
+            <wp:docPr id="8" name="Obraz 8"/>
+            <wp:cNvGraphicFramePr>
+              <a:graphicFrameLocks xmlns:a="http://schemas.openxmlformats.org/drawingml/2006/main" noChangeAspect="1"/>
+            </wp:cNvGraphicFramePr>
+            <a:graphic xmlns:a="http://schemas.openxmlformats.org/drawingml/2006/main">
+              <a:graphicData uri="http://schemas.openxmlformats.org/drawingml/2006/picture">
+                <pic:pic xmlns:pic="http://schemas.openxmlformats.org/drawingml/2006/picture">
+                  <pic:nvPicPr>
+                    <pic:cNvPr id="1" name=""/>
+                    <pic:cNvPicPr/>
+                  </pic:nvPicPr>
+                  <pic:blipFill>
+                    <a:blip r:embed="rId11" cstate="print">
+                      <a:extLst>
+                        <a:ext uri="{28A0092B-C50C-407E-A947-70E740481C1C}">
+                          <a14:useLocalDpi xmlns:a14="http://schemas.microsoft.com/office/drawing/2010/main" val="0"/>
+                        </a:ext>
+                      </a:extLst>
+                    </a:blip>
+                    <a:stretch>
+                      <a:fillRect/>
+                    </a:stretch>
+                  </pic:blipFill>
+                  <pic:spPr>
+                    <a:xfrm>
+                      <a:off x="0" y="0"/>
+                      <a:ext cx="4478020" cy="3663950"/>
+                    </a:xfrm>
+                    <a:prstGeom prst="rect">
+                      <a:avLst/>
+                    </a:prstGeom>
+                  </pic:spPr>
+                </pic:pic>
+              </a:graphicData>
+            </a:graphic>
+            <wp14:sizeRelH relativeFrom="margin">
+              <wp14:pctWidth>0</wp14:pctWidth>
+            </wp14:sizeRelH>
+            <wp14:sizeRelV relativeFrom="margin">
+              <wp14:pctHeight>0</wp14:pctHeight>
+            </wp14:sizeRelV>
+          </wp:anchor>
+        </w:drawing>
+      </w:r>
+      <w:r>
+        <w:rPr>
+          <w:noProof/>
+        </w:rPr>
+        <w:drawing>
+          <wp:anchor distT="0" distB="0" distL="114300" distR="114300" simplePos="0" relativeHeight="251664384" behindDoc="0" locked="0" layoutInCell="1" allowOverlap="1" wp14:anchorId="12058DFA" wp14:editId="27EACC98">
+            <wp:simplePos x="0" y="0"/>
+            <wp:positionH relativeFrom="margin">
+              <wp:posOffset>698026</wp:posOffset>
+            </wp:positionH>
+            <wp:positionV relativeFrom="paragraph">
+              <wp:posOffset>399595</wp:posOffset>
+            </wp:positionV>
+            <wp:extent cx="4527550" cy="3609340"/>
+            <wp:effectExtent l="0" t="0" r="6350" b="0"/>
+            <wp:wrapTopAndBottom/>
+            <wp:docPr id="7" name="Obraz 7"/>
+            <wp:cNvGraphicFramePr>
+              <a:graphicFrameLocks xmlns:a="http://schemas.openxmlformats.org/drawingml/2006/main" noChangeAspect="1"/>
+            </wp:cNvGraphicFramePr>
+            <a:graphic xmlns:a="http://schemas.openxmlformats.org/drawingml/2006/main">
+              <a:graphicData uri="http://schemas.openxmlformats.org/drawingml/2006/picture">
+                <pic:pic xmlns:pic="http://schemas.openxmlformats.org/drawingml/2006/picture">
+                  <pic:nvPicPr>
+                    <pic:cNvPr id="1" name=""/>
+                    <pic:cNvPicPr/>
+                  </pic:nvPicPr>
+                  <pic:blipFill>
+                    <a:blip r:embed="rId12" cstate="print">
+                      <a:extLst>
+                        <a:ext uri="{28A0092B-C50C-407E-A947-70E740481C1C}">
+                          <a14:useLocalDpi xmlns:a14="http://schemas.microsoft.com/office/drawing/2010/main" val="0"/>
+                        </a:ext>
+                      </a:extLst>
+                    </a:blip>
+                    <a:stretch>
+                      <a:fillRect/>
+                    </a:stretch>
+                  </pic:blipFill>
+                  <pic:spPr>
+                    <a:xfrm>
+                      <a:off x="0" y="0"/>
+                      <a:ext cx="4527550" cy="3609340"/>
+                    </a:xfrm>
+                    <a:prstGeom prst="rect">
+                      <a:avLst/>
+                    </a:prstGeom>
+                  </pic:spPr>
+                </pic:pic>
+              </a:graphicData>
+            </a:graphic>
+            <wp14:sizeRelH relativeFrom="margin">
+              <wp14:pctWidth>0</wp14:pctWidth>
+            </wp14:sizeRelH>
+            <wp14:sizeRelV relativeFrom="margin">
+              <wp14:pctHeight>0</wp14:pctHeight>
+            </wp14:sizeRelV>
+          </wp:anchor>
+        </w:drawing>
+      </w:r>
+      <w:r>
+        <w:t xml:space="preserve"> </w:t>
+      </w:r>
+      <w:r>
+        <w:t>Zacząłem od bardzo mał</w:t>
+      </w:r>
+      <w:r>
+        <w:t>ej</w:t>
+      </w:r>
+      <w:r>
+        <w:t xml:space="preserve"> wartości</w:t>
+      </w:r>
+      <w:r>
+        <w:t xml:space="preserve"> D=10</w:t>
+      </w:r>
+      <w:r>
+        <w:t xml:space="preserve"> i </w:t>
+      </w:r>
+      <w:r>
+        <w:t xml:space="preserve">, jednakże patrząc na odpowiedź skokową obiektu </w:t>
+      </w:r>
+      <w:r>
+        <w:t>wartość ta powinna być większa.</w:t>
+      </w:r>
+      <w:r>
+        <w:rPr>
+          <w:noProof/>
+        </w:rPr>
+        <w:t xml:space="preserve"> </w:t>
+      </w:r>
+    </w:p>
+    <w:p>
+      <w:pPr>
+        <w:pStyle w:val="Akapitzlist"/>
+      </w:pPr>
+    </w:p>
+    <w:p>
+      <w:pPr>
+        <w:pStyle w:val="Akapitzlist"/>
+      </w:pPr>
+      <w:r>
+        <w:rPr>
+          <w:noProof/>
+        </w:rPr>
+        <w:lastRenderedPageBreak/>
+        <w:drawing>
+          <wp:anchor distT="0" distB="0" distL="114300" distR="114300" simplePos="0" relativeHeight="251666432" behindDoc="0" locked="0" layoutInCell="1" allowOverlap="1" wp14:anchorId="33D0E7AA" wp14:editId="788046C4">
+            <wp:simplePos x="0" y="0"/>
+            <wp:positionH relativeFrom="margin">
+              <wp:align>center</wp:align>
+            </wp:positionH>
+            <wp:positionV relativeFrom="paragraph">
+              <wp:posOffset>313</wp:posOffset>
+            </wp:positionV>
+            <wp:extent cx="4610735" cy="3682365"/>
+            <wp:effectExtent l="0" t="0" r="0" b="0"/>
+            <wp:wrapTopAndBottom/>
+            <wp:docPr id="9" name="Obraz 9"/>
+            <wp:cNvGraphicFramePr>
+              <a:graphicFrameLocks xmlns:a="http://schemas.openxmlformats.org/drawingml/2006/main" noChangeAspect="1"/>
+            </wp:cNvGraphicFramePr>
+            <a:graphic xmlns:a="http://schemas.openxmlformats.org/drawingml/2006/main">
+              <a:graphicData uri="http://schemas.openxmlformats.org/drawingml/2006/picture">
+                <pic:pic xmlns:pic="http://schemas.openxmlformats.org/drawingml/2006/picture">
+                  <pic:nvPicPr>
+                    <pic:cNvPr id="1" name=""/>
+                    <pic:cNvPicPr/>
+                  </pic:nvPicPr>
+                  <pic:blipFill>
+                    <a:blip r:embed="rId13" cstate="print">
+                      <a:extLst>
+                        <a:ext uri="{28A0092B-C50C-407E-A947-70E740481C1C}">
+                          <a14:useLocalDpi xmlns:a14="http://schemas.microsoft.com/office/drawing/2010/main" val="0"/>
+                        </a:ext>
+                      </a:extLst>
+                    </a:blip>
+                    <a:stretch>
+                      <a:fillRect/>
+                    </a:stretch>
+                  </pic:blipFill>
+                  <pic:spPr>
+                    <a:xfrm>
+                      <a:off x="0" y="0"/>
+                      <a:ext cx="4610735" cy="3682365"/>
+                    </a:xfrm>
+                    <a:prstGeom prst="rect">
+                      <a:avLst/>
+                    </a:prstGeom>
+                  </pic:spPr>
+                </pic:pic>
+              </a:graphicData>
+            </a:graphic>
+            <wp14:sizeRelH relativeFrom="margin">
+              <wp14:pctWidth>0</wp14:pctWidth>
+            </wp14:sizeRelH>
+            <wp14:sizeRelV relativeFrom="margin">
+              <wp14:pctHeight>0</wp14:pctHeight>
+            </wp14:sizeRelV>
+          </wp:anchor>
+        </w:drawing>
+      </w:r>
+      <w:r>
+        <w:t>Wartością, która wydaje mi się być optymalna jest D=50.</w:t>
+      </w:r>
+    </w:p>
+    <w:p/>
+    <w:p/>
+    <w:p/>
+    <w:p/>
+    <w:p/>
+    <w:p/>
+    <w:p/>
+    <w:p/>
+    <w:p/>
+    <w:p/>
+    <w:p/>
+    <w:p/>
+    <w:p/>
+    <w:p>
+      <w:pPr>
+        <w:pStyle w:val="Nagwek2"/>
+        <w:numPr>
+          <w:ilvl w:val="0"/>
+          <w:numId w:val="4"/>
+        </w:numPr>
+      </w:pPr>
+      <w:r>
+        <w:lastRenderedPageBreak/>
+        <w:t>Horyzont predykcji N</w:t>
+      </w:r>
+    </w:p>
+    <w:p>
+      <w:pPr>
+        <w:ind w:left="360"/>
+      </w:pPr>
+      <w:r>
+        <w:rPr>
+          <w:noProof/>
+        </w:rPr>
+        <w:drawing>
+          <wp:anchor distT="0" distB="0" distL="114300" distR="114300" simplePos="0" relativeHeight="251667456" behindDoc="0" locked="0" layoutInCell="1" allowOverlap="1" wp14:anchorId="21F2E23D" wp14:editId="5470757D">
+            <wp:simplePos x="0" y="0"/>
+            <wp:positionH relativeFrom="margin">
+              <wp:posOffset>723265</wp:posOffset>
+            </wp:positionH>
+            <wp:positionV relativeFrom="paragraph">
+              <wp:posOffset>935355</wp:posOffset>
+            </wp:positionV>
+            <wp:extent cx="4366895" cy="3577590"/>
+            <wp:effectExtent l="0" t="0" r="0" b="3810"/>
+            <wp:wrapTopAndBottom/>
+            <wp:docPr id="10" name="Obraz 10"/>
+            <wp:cNvGraphicFramePr>
+              <a:graphicFrameLocks xmlns:a="http://schemas.openxmlformats.org/drawingml/2006/main" noChangeAspect="1"/>
+            </wp:cNvGraphicFramePr>
+            <a:graphic xmlns:a="http://schemas.openxmlformats.org/drawingml/2006/main">
+              <a:graphicData uri="http://schemas.openxmlformats.org/drawingml/2006/picture">
+                <pic:pic xmlns:pic="http://schemas.openxmlformats.org/drawingml/2006/picture">
+                  <pic:nvPicPr>
+                    <pic:cNvPr id="1" name=""/>
+                    <pic:cNvPicPr/>
+                  </pic:nvPicPr>
+                  <pic:blipFill>
+                    <a:blip r:embed="rId14" cstate="print">
+                      <a:extLst>
+                        <a:ext uri="{28A0092B-C50C-407E-A947-70E740481C1C}">
+                          <a14:useLocalDpi xmlns:a14="http://schemas.microsoft.com/office/drawing/2010/main" val="0"/>
+                        </a:ext>
+                      </a:extLst>
+                    </a:blip>
+                    <a:stretch>
+                      <a:fillRect/>
+                    </a:stretch>
+                  </pic:blipFill>
+                  <pic:spPr>
+                    <a:xfrm>
+                      <a:off x="0" y="0"/>
+                      <a:ext cx="4366895" cy="3577590"/>
+                    </a:xfrm>
+                    <a:prstGeom prst="rect">
+                      <a:avLst/>
+                    </a:prstGeom>
+                  </pic:spPr>
+                </pic:pic>
+              </a:graphicData>
+            </a:graphic>
+            <wp14:sizeRelH relativeFrom="margin">
+              <wp14:pctWidth>0</wp14:pctWidth>
+            </wp14:sizeRelH>
+            <wp14:sizeRelV relativeFrom="margin">
+              <wp14:pctHeight>0</wp14:pctHeight>
+            </wp14:sizeRelV>
+          </wp:anchor>
+        </w:drawing>
+      </w:r>
+      <w:r>
+        <w:rPr>
+          <w:noProof/>
+        </w:rPr>
+        <w:drawing>
+          <wp:anchor distT="0" distB="0" distL="114300" distR="114300" simplePos="0" relativeHeight="251668480" behindDoc="0" locked="0" layoutInCell="1" allowOverlap="1" wp14:anchorId="29B2E8F7" wp14:editId="127F6639">
+            <wp:simplePos x="0" y="0"/>
+            <wp:positionH relativeFrom="margin">
+              <wp:align>center</wp:align>
+            </wp:positionH>
+            <wp:positionV relativeFrom="paragraph">
+              <wp:posOffset>4573868</wp:posOffset>
+            </wp:positionV>
+            <wp:extent cx="4205605" cy="3435350"/>
+            <wp:effectExtent l="0" t="0" r="4445" b="0"/>
+            <wp:wrapTopAndBottom/>
+            <wp:docPr id="11" name="Obraz 11"/>
+            <wp:cNvGraphicFramePr>
+              <a:graphicFrameLocks xmlns:a="http://schemas.openxmlformats.org/drawingml/2006/main" noChangeAspect="1"/>
+            </wp:cNvGraphicFramePr>
+            <a:graphic xmlns:a="http://schemas.openxmlformats.org/drawingml/2006/main">
+              <a:graphicData uri="http://schemas.openxmlformats.org/drawingml/2006/picture">
+                <pic:pic xmlns:pic="http://schemas.openxmlformats.org/drawingml/2006/picture">
+                  <pic:nvPicPr>
+                    <pic:cNvPr id="1" name=""/>
+                    <pic:cNvPicPr/>
+                  </pic:nvPicPr>
+                  <pic:blipFill>
+                    <a:blip r:embed="rId15" cstate="print">
+                      <a:extLst>
+                        <a:ext uri="{28A0092B-C50C-407E-A947-70E740481C1C}">
+                          <a14:useLocalDpi xmlns:a14="http://schemas.microsoft.com/office/drawing/2010/main" val="0"/>
+                        </a:ext>
+                      </a:extLst>
+                    </a:blip>
+                    <a:stretch>
+                      <a:fillRect/>
+                    </a:stretch>
+                  </pic:blipFill>
+                  <pic:spPr>
+                    <a:xfrm>
+                      <a:off x="0" y="0"/>
+                      <a:ext cx="4205605" cy="3435350"/>
+                    </a:xfrm>
+                    <a:prstGeom prst="rect">
+                      <a:avLst/>
+                    </a:prstGeom>
+                  </pic:spPr>
+                </pic:pic>
+              </a:graphicData>
+            </a:graphic>
+            <wp14:sizeRelH relativeFrom="margin">
+              <wp14:pctWidth>0</wp14:pctWidth>
+            </wp14:sizeRelH>
+            <wp14:sizeRelV relativeFrom="margin">
+              <wp14:pctHeight>0</wp14:pctHeight>
+            </wp14:sizeRelV>
+          </wp:anchor>
+        </w:drawing>
+      </w:r>
+      <w:r>
+        <w:t>Stopniowo zmniejszając horyzont predykcji doszedłem aż do wartości N=</w:t>
+      </w:r>
+      <w:proofErr w:type="spellStart"/>
+      <w:r>
+        <w:t>Nu</w:t>
+      </w:r>
+      <w:proofErr w:type="spellEnd"/>
+      <w:r>
+        <w:t>=</w:t>
+      </w:r>
+      <w:r>
+        <w:t>4</w:t>
+      </w:r>
+      <w:r>
+        <w:t>.</w:t>
+      </w:r>
+      <w:r>
+        <w:t xml:space="preserve"> Dopiero wtedy (przy N=4) nastąpiło zauważalne pogorszenie jakości regulacji.</w:t>
+      </w:r>
+      <w:r>
+        <w:t xml:space="preserve"> Biorąc to pod uwagę nastawiłem parametr N i </w:t>
+      </w:r>
+      <w:proofErr w:type="spellStart"/>
+      <w:r>
+        <w:t>Nu</w:t>
+      </w:r>
+      <w:proofErr w:type="spellEnd"/>
+      <w:r>
+        <w:t xml:space="preserve"> na wartość 6.</w:t>
+      </w:r>
+      <w:r>
+        <w:t xml:space="preserve"> Można zauważyć, że wykres jest niemal nieodróżnialny od tego wyżej z N=</w:t>
+      </w:r>
+      <w:proofErr w:type="spellStart"/>
+      <w:r>
+        <w:t>Nu</w:t>
+      </w:r>
+      <w:proofErr w:type="spellEnd"/>
+      <w:r>
+        <w:t>=50.</w:t>
+      </w:r>
+    </w:p>
+    <w:p>
+      <w:pPr>
+        <w:pStyle w:val="Akapitzlist"/>
+      </w:pPr>
+    </w:p>
+    <w:p>
+      <w:pPr>
+        <w:pStyle w:val="Akapitzlist"/>
+      </w:pPr>
+    </w:p>
+    <w:p>
+      <w:pPr>
+        <w:pStyle w:val="Akapitzlist"/>
+      </w:pPr>
+      <w:r>
+        <w:rPr>
+          <w:noProof/>
+        </w:rPr>
+        <w:drawing>
+          <wp:anchor distT="0" distB="0" distL="114300" distR="114300" simplePos="0" relativeHeight="251677696" behindDoc="0" locked="0" layoutInCell="1" allowOverlap="1" wp14:anchorId="56657F69" wp14:editId="7A6A3E92">
+            <wp:simplePos x="0" y="0"/>
+            <wp:positionH relativeFrom="margin">
+              <wp:posOffset>807085</wp:posOffset>
+            </wp:positionH>
+            <wp:positionV relativeFrom="paragraph">
+              <wp:posOffset>4230370</wp:posOffset>
+            </wp:positionV>
+            <wp:extent cx="4324350" cy="3542665"/>
+            <wp:effectExtent l="0" t="0" r="0" b="635"/>
+            <wp:wrapTopAndBottom/>
+            <wp:docPr id="21" name="Obraz 21"/>
+            <wp:cNvGraphicFramePr>
+              <a:graphicFrameLocks xmlns:a="http://schemas.openxmlformats.org/drawingml/2006/main" noChangeAspect="1"/>
+            </wp:cNvGraphicFramePr>
+            <a:graphic xmlns:a="http://schemas.openxmlformats.org/drawingml/2006/main">
+              <a:graphicData uri="http://schemas.openxmlformats.org/drawingml/2006/picture">
+                <pic:pic xmlns:pic="http://schemas.openxmlformats.org/drawingml/2006/picture">
+                  <pic:nvPicPr>
+                    <pic:cNvPr id="1" name=""/>
+                    <pic:cNvPicPr/>
+                  </pic:nvPicPr>
+                  <pic:blipFill>
+                    <a:blip r:embed="rId16" cstate="print">
+                      <a:extLst>
+                        <a:ext uri="{28A0092B-C50C-407E-A947-70E740481C1C}">
+                          <a14:useLocalDpi xmlns:a14="http://schemas.microsoft.com/office/drawing/2010/main" val="0"/>
+                        </a:ext>
+                      </a:extLst>
+                    </a:blip>
+                    <a:stretch>
+                      <a:fillRect/>
+                    </a:stretch>
+                  </pic:blipFill>
+                  <pic:spPr>
+                    <a:xfrm>
+                      <a:off x="0" y="0"/>
+                      <a:ext cx="4324350" cy="3542665"/>
+                    </a:xfrm>
+                    <a:prstGeom prst="rect">
+                      <a:avLst/>
+                    </a:prstGeom>
+                  </pic:spPr>
+                </pic:pic>
+              </a:graphicData>
+            </a:graphic>
+            <wp14:sizeRelH relativeFrom="margin">
+              <wp14:pctWidth>0</wp14:pctWidth>
+            </wp14:sizeRelH>
+            <wp14:sizeRelV relativeFrom="margin">
+              <wp14:pctHeight>0</wp14:pctHeight>
+            </wp14:sizeRelV>
+          </wp:anchor>
+        </w:drawing>
+      </w:r>
+      <w:r>
+        <w:rPr>
+          <w:noProof/>
+        </w:rPr>
+        <w:drawing>
+          <wp:anchor distT="0" distB="0" distL="114300" distR="114300" simplePos="0" relativeHeight="251669504" behindDoc="0" locked="0" layoutInCell="1" allowOverlap="1" wp14:anchorId="55003228" wp14:editId="1E127104">
+            <wp:simplePos x="0" y="0"/>
+            <wp:positionH relativeFrom="margin">
+              <wp:posOffset>745490</wp:posOffset>
+            </wp:positionH>
+            <wp:positionV relativeFrom="paragraph">
+              <wp:posOffset>477520</wp:posOffset>
+            </wp:positionV>
+            <wp:extent cx="4448810" cy="3655695"/>
+            <wp:effectExtent l="0" t="0" r="8890" b="1905"/>
+            <wp:wrapTopAndBottom/>
+            <wp:docPr id="12" name="Obraz 12"/>
+            <wp:cNvGraphicFramePr>
+              <a:graphicFrameLocks xmlns:a="http://schemas.openxmlformats.org/drawingml/2006/main" noChangeAspect="1"/>
+            </wp:cNvGraphicFramePr>
+            <a:graphic xmlns:a="http://schemas.openxmlformats.org/drawingml/2006/main">
+              <a:graphicData uri="http://schemas.openxmlformats.org/drawingml/2006/picture">
+                <pic:pic xmlns:pic="http://schemas.openxmlformats.org/drawingml/2006/picture">
+                  <pic:nvPicPr>
+                    <pic:cNvPr id="1" name=""/>
+                    <pic:cNvPicPr/>
+                  </pic:nvPicPr>
+                  <pic:blipFill>
+                    <a:blip r:embed="rId17" cstate="print">
+                      <a:extLst>
+                        <a:ext uri="{28A0092B-C50C-407E-A947-70E740481C1C}">
+                          <a14:useLocalDpi xmlns:a14="http://schemas.microsoft.com/office/drawing/2010/main" val="0"/>
+                        </a:ext>
+                      </a:extLst>
+                    </a:blip>
+                    <a:stretch>
+                      <a:fillRect/>
+                    </a:stretch>
+                  </pic:blipFill>
+                  <pic:spPr>
+                    <a:xfrm>
+                      <a:off x="0" y="0"/>
+                      <a:ext cx="4448810" cy="3655695"/>
+                    </a:xfrm>
+                    <a:prstGeom prst="rect">
+                      <a:avLst/>
+                    </a:prstGeom>
+                  </pic:spPr>
+                </pic:pic>
+              </a:graphicData>
+            </a:graphic>
+            <wp14:sizeRelH relativeFrom="margin">
+              <wp14:pctWidth>0</wp14:pctWidth>
+            </wp14:sizeRelH>
+            <wp14:sizeRelV relativeFrom="margin">
+              <wp14:pctHeight>0</wp14:pctHeight>
+            </wp14:sizeRelV>
+          </wp:anchor>
+        </w:drawing>
+      </w:r>
+      <w:r>
+        <w:t xml:space="preserve">Aby podsumować wpływ parametru N i </w:t>
+      </w:r>
+      <w:proofErr w:type="spellStart"/>
+      <w:r>
+        <w:t>Nu</w:t>
+      </w:r>
+      <w:proofErr w:type="spellEnd"/>
+      <w:r>
+        <w:t xml:space="preserve"> zrobiłem jeszcze wykres</w:t>
+      </w:r>
+      <w:r>
+        <w:t xml:space="preserve"> zależności błędu od tego parametru</w:t>
+      </w:r>
+      <w:r>
+        <w:t xml:space="preserve"> i jeden wspólny wykres dla paru wybranych odpowiedzi przy różnych N i </w:t>
+      </w:r>
+      <w:proofErr w:type="spellStart"/>
+      <w:r>
+        <w:t>Nu</w:t>
+      </w:r>
+      <w:proofErr w:type="spellEnd"/>
+    </w:p>
+    <w:p>
+      <w:pPr>
+        <w:pStyle w:val="Akapitzlist"/>
+      </w:pPr>
+    </w:p>
+    <w:p>
+      <w:pPr>
+        <w:pStyle w:val="Nagwek1"/>
+        <w:numPr>
+          <w:ilvl w:val="0"/>
+          <w:numId w:val="4"/>
+        </w:numPr>
+      </w:pPr>
+      <w:r>
+        <w:t xml:space="preserve">Horyzont sterowania </w:t>
+      </w:r>
+      <w:proofErr w:type="spellStart"/>
+      <w:r>
+        <w:t>Nu</w:t>
+      </w:r>
+      <w:proofErr w:type="spellEnd"/>
+    </w:p>
+    <w:p>
+      <w:pPr>
+        <w:pStyle w:val="Akapitzlist"/>
+      </w:pPr>
+      <w:r>
+        <w:t xml:space="preserve">Parametry </w:t>
+      </w:r>
+      <w:r>
+        <w:t>na ten moment są następujące</w:t>
+      </w:r>
+    </w:p>
+    <w:p>
+      <w:pPr>
+        <w:pStyle w:val="Akapitzlist"/>
+      </w:pPr>
+      <w:r>
+        <w:t>D=</w:t>
+      </w:r>
+      <w:r>
+        <w:t>50</w:t>
+      </w:r>
+    </w:p>
+    <w:p>
+      <w:pPr>
+        <w:pStyle w:val="Akapitzlist"/>
+      </w:pPr>
+      <w:r>
+        <w:t>N=</w:t>
+      </w:r>
+      <w:proofErr w:type="spellStart"/>
+      <w:r>
+        <w:t>Nu</w:t>
+      </w:r>
+      <w:proofErr w:type="spellEnd"/>
+      <w:r>
+        <w:t>=6</w:t>
+      </w:r>
+    </w:p>
+    <w:p>
+      <w:pPr>
+        <w:pStyle w:val="Akapitzlist"/>
+      </w:pPr>
+      <w:r>
+        <w:t>Lambda=1</w:t>
+      </w:r>
+    </w:p>
+    <w:p>
+      <w:pPr>
+        <w:pStyle w:val="Akapitzlist"/>
+      </w:pPr>
+      <w:r>
+        <w:rPr>
+          <w:noProof/>
+        </w:rPr>
+        <w:drawing>
+          <wp:anchor distT="0" distB="0" distL="114300" distR="114300" simplePos="0" relativeHeight="251672576" behindDoc="0" locked="0" layoutInCell="1" allowOverlap="1" wp14:anchorId="45FD68F6" wp14:editId="19368860">
+            <wp:simplePos x="0" y="0"/>
+            <wp:positionH relativeFrom="margin">
+              <wp:posOffset>549275</wp:posOffset>
+            </wp:positionH>
+            <wp:positionV relativeFrom="paragraph">
+              <wp:posOffset>3415030</wp:posOffset>
+            </wp:positionV>
+            <wp:extent cx="4358640" cy="3470910"/>
+            <wp:effectExtent l="0" t="0" r="3810" b="0"/>
+            <wp:wrapTopAndBottom/>
+            <wp:docPr id="15" name="Obraz 15"/>
+            <wp:cNvGraphicFramePr>
+              <a:graphicFrameLocks xmlns:a="http://schemas.openxmlformats.org/drawingml/2006/main" noChangeAspect="1"/>
+            </wp:cNvGraphicFramePr>
+            <a:graphic xmlns:a="http://schemas.openxmlformats.org/drawingml/2006/main">
+              <a:graphicData uri="http://schemas.openxmlformats.org/drawingml/2006/picture">
+                <pic:pic xmlns:pic="http://schemas.openxmlformats.org/drawingml/2006/picture">
+                  <pic:nvPicPr>
+                    <pic:cNvPr id="1" name=""/>
+                    <pic:cNvPicPr/>
+                  </pic:nvPicPr>
+                  <pic:blipFill>
+                    <a:blip r:embed="rId18" cstate="print">
+                      <a:extLst>
+                        <a:ext uri="{28A0092B-C50C-407E-A947-70E740481C1C}">
+                          <a14:useLocalDpi xmlns:a14="http://schemas.microsoft.com/office/drawing/2010/main" val="0"/>
+                        </a:ext>
+                      </a:extLst>
+                    </a:blip>
+                    <a:stretch>
+                      <a:fillRect/>
+                    </a:stretch>
+                  </pic:blipFill>
+                  <pic:spPr>
+                    <a:xfrm>
+                      <a:off x="0" y="0"/>
+                      <a:ext cx="4358640" cy="3470910"/>
+                    </a:xfrm>
+                    <a:prstGeom prst="rect">
+                      <a:avLst/>
+                    </a:prstGeom>
+                  </pic:spPr>
+                </pic:pic>
+              </a:graphicData>
+            </a:graphic>
+            <wp14:sizeRelH relativeFrom="margin">
+              <wp14:pctWidth>0</wp14:pctWidth>
+            </wp14:sizeRelH>
+            <wp14:sizeRelV relativeFrom="margin">
+              <wp14:pctHeight>0</wp14:pctHeight>
+            </wp14:sizeRelV>
+          </wp:anchor>
+        </w:drawing>
+      </w:r>
+      <w:r>
+        <w:rPr>
+          <w:noProof/>
+        </w:rPr>
+        <w:drawing>
+          <wp:anchor distT="0" distB="0" distL="114300" distR="114300" simplePos="0" relativeHeight="251671552" behindDoc="0" locked="0" layoutInCell="1" allowOverlap="1" wp14:anchorId="02F9D8B7" wp14:editId="136F3C92">
+            <wp:simplePos x="0" y="0"/>
+            <wp:positionH relativeFrom="margin">
+              <wp:posOffset>1155700</wp:posOffset>
+            </wp:positionH>
+            <wp:positionV relativeFrom="paragraph">
+              <wp:posOffset>440055</wp:posOffset>
+            </wp:positionV>
+            <wp:extent cx="3616325" cy="2844800"/>
+            <wp:effectExtent l="0" t="0" r="3175" b="0"/>
+            <wp:wrapTopAndBottom/>
+            <wp:docPr id="14" name="Obraz 14"/>
+            <wp:cNvGraphicFramePr>
+              <a:graphicFrameLocks xmlns:a="http://schemas.openxmlformats.org/drawingml/2006/main" noChangeAspect="1"/>
+            </wp:cNvGraphicFramePr>
+            <a:graphic xmlns:a="http://schemas.openxmlformats.org/drawingml/2006/main">
+              <a:graphicData uri="http://schemas.openxmlformats.org/drawingml/2006/picture">
+                <pic:pic xmlns:pic="http://schemas.openxmlformats.org/drawingml/2006/picture">
+                  <pic:nvPicPr>
+                    <pic:cNvPr id="1" name=""/>
+                    <pic:cNvPicPr/>
+                  </pic:nvPicPr>
+                  <pic:blipFill>
+                    <a:blip r:embed="rId19" cstate="print">
+                      <a:extLst>
+                        <a:ext uri="{28A0092B-C50C-407E-A947-70E740481C1C}">
+                          <a14:useLocalDpi xmlns:a14="http://schemas.microsoft.com/office/drawing/2010/main" val="0"/>
+                        </a:ext>
+                      </a:extLst>
+                    </a:blip>
+                    <a:stretch>
+                      <a:fillRect/>
+                    </a:stretch>
+                  </pic:blipFill>
+                  <pic:spPr>
+                    <a:xfrm>
+                      <a:off x="0" y="0"/>
+                      <a:ext cx="3616325" cy="2844800"/>
+                    </a:xfrm>
+                    <a:prstGeom prst="rect">
+                      <a:avLst/>
+                    </a:prstGeom>
+                  </pic:spPr>
+                </pic:pic>
+              </a:graphicData>
+            </a:graphic>
+            <wp14:sizeRelH relativeFrom="margin">
+              <wp14:pctWidth>0</wp14:pctWidth>
+            </wp14:sizeRelH>
+            <wp14:sizeRelV relativeFrom="margin">
+              <wp14:pctHeight>0</wp14:pctHeight>
+            </wp14:sizeRelV>
+          </wp:anchor>
+        </w:drawing>
+      </w:r>
+      <w:r>
+        <w:t xml:space="preserve">Dla tych </w:t>
+      </w:r>
+      <w:r>
+        <w:t>parametrów</w:t>
+      </w:r>
+      <w:r>
+        <w:t xml:space="preserve"> zrobiłem test zmieniając parametr </w:t>
+      </w:r>
+      <w:proofErr w:type="spellStart"/>
+      <w:r>
+        <w:t>Nu</w:t>
+      </w:r>
+      <w:proofErr w:type="spellEnd"/>
+      <w:r>
+        <w:t xml:space="preserve"> od 1 do </w:t>
+      </w:r>
+      <w:r>
+        <w:t>2</w:t>
+      </w:r>
+      <w:r>
+        <w:t>0. Wykres błędów znajduje się poniżej</w:t>
+      </w:r>
+      <w:r>
+        <w:t>.</w:t>
+      </w:r>
+    </w:p>
+    <w:p>
+      <w:pPr>
+        <w:pStyle w:val="Akapitzlist"/>
+      </w:pPr>
+      <w:r>
+        <w:lastRenderedPageBreak/>
+        <w:t>P</w:t>
+      </w:r>
+      <w:r>
+        <w:t>rzy horyzoncie s</w:t>
+      </w:r>
+      <w:r>
+        <w:t xml:space="preserve">terowania równym 1 zarówno błąd, jak i odpowiedź układu wygląda najlepiej. Dlatego wybrałem </w:t>
+      </w:r>
+      <w:proofErr w:type="spellStart"/>
+      <w:r>
+        <w:t>Nu</w:t>
+      </w:r>
+      <w:proofErr w:type="spellEnd"/>
+      <w:r>
+        <w:t>=1.</w:t>
+      </w:r>
+    </w:p>
+    <w:p>
+      <w:pPr>
+        <w:pStyle w:val="Nagwek1"/>
+        <w:numPr>
+          <w:ilvl w:val="0"/>
+          <w:numId w:val="4"/>
+        </w:numPr>
+      </w:pPr>
+      <w:r>
+        <w:t>Wpływ współczynnika lambda</w:t>
+      </w:r>
+    </w:p>
+    <w:p>
+      <w:r>
+        <w:t>Parametry do tego momentu wyglądają następująco:</w:t>
+      </w:r>
+    </w:p>
+    <w:p>
+      <w:r>
+        <w:rPr>
+          <w:noProof/>
+        </w:rPr>
+        <w:drawing>
+          <wp:anchor distT="0" distB="0" distL="114300" distR="114300" simplePos="0" relativeHeight="251673600" behindDoc="0" locked="0" layoutInCell="1" allowOverlap="1" wp14:anchorId="55480D2C" wp14:editId="4EADF88C">
+            <wp:simplePos x="0" y="0"/>
+            <wp:positionH relativeFrom="margin">
+              <wp:posOffset>1903730</wp:posOffset>
+            </wp:positionH>
+            <wp:positionV relativeFrom="paragraph">
+              <wp:posOffset>10795</wp:posOffset>
+            </wp:positionV>
+            <wp:extent cx="4032885" cy="3051810"/>
+            <wp:effectExtent l="0" t="0" r="5715" b="0"/>
+            <wp:wrapSquare wrapText="bothSides"/>
+            <wp:docPr id="16" name="Obraz 16"/>
+            <wp:cNvGraphicFramePr>
+              <a:graphicFrameLocks xmlns:a="http://schemas.openxmlformats.org/drawingml/2006/main" noChangeAspect="1"/>
+            </wp:cNvGraphicFramePr>
+            <a:graphic xmlns:a="http://schemas.openxmlformats.org/drawingml/2006/main">
+              <a:graphicData uri="http://schemas.openxmlformats.org/drawingml/2006/picture">
+                <pic:pic xmlns:pic="http://schemas.openxmlformats.org/drawingml/2006/picture">
+                  <pic:nvPicPr>
+                    <pic:cNvPr id="1" name=""/>
+                    <pic:cNvPicPr/>
+                  </pic:nvPicPr>
+                  <pic:blipFill>
+                    <a:blip r:embed="rId20" cstate="print">
+                      <a:extLst>
+                        <a:ext uri="{28A0092B-C50C-407E-A947-70E740481C1C}">
+                          <a14:useLocalDpi xmlns:a14="http://schemas.microsoft.com/office/drawing/2010/main" val="0"/>
+                        </a:ext>
+                      </a:extLst>
+                    </a:blip>
+                    <a:stretch>
+                      <a:fillRect/>
+                    </a:stretch>
+                  </pic:blipFill>
+                  <pic:spPr>
+                    <a:xfrm>
+                      <a:off x="0" y="0"/>
+                      <a:ext cx="4032885" cy="3051810"/>
+                    </a:xfrm>
+                    <a:prstGeom prst="rect">
+                      <a:avLst/>
+                    </a:prstGeom>
+                  </pic:spPr>
+                </pic:pic>
+              </a:graphicData>
+            </a:graphic>
+            <wp14:sizeRelV relativeFrom="margin">
+              <wp14:pctHeight>0</wp14:pctHeight>
+            </wp14:sizeRelV>
+          </wp:anchor>
+        </w:drawing>
+      </w:r>
+      <w:r>
+        <w:t>N=6</w:t>
+      </w:r>
+    </w:p>
+    <w:p>
+      <w:proofErr w:type="spellStart"/>
+      <w:r>
+        <w:t>Nu</w:t>
+      </w:r>
+      <w:proofErr w:type="spellEnd"/>
+      <w:r>
+        <w:t>=1</w:t>
+      </w:r>
+    </w:p>
+    <w:p>
+      <w:r>
+        <w:t>D=50</w:t>
+      </w:r>
+    </w:p>
+    <w:p/>
+    <w:p>
+      <w:pPr>
+        <w:pStyle w:val="Akapitzlist"/>
+      </w:pPr>
+    </w:p>
+    <w:p>
+      <w:pPr>
+        <w:pStyle w:val="Akapitzlist"/>
+      </w:pPr>
+    </w:p>
+    <w:p>
+      <w:pPr>
+        <w:pStyle w:val="Akapitzlist"/>
+      </w:pPr>
+    </w:p>
+    <w:p>
+      <w:pPr>
+        <w:pStyle w:val="Akapitzlist"/>
+      </w:pPr>
+    </w:p>
+    <w:p>
+      <w:pPr>
+        <w:pStyle w:val="Akapitzlist"/>
+      </w:pPr>
+    </w:p>
+    <w:p>
+      <w:pPr>
+        <w:pStyle w:val="Akapitzlist"/>
+      </w:pPr>
+    </w:p>
+    <w:p>
+      <w:pPr>
+        <w:pStyle w:val="Akapitzlist"/>
+      </w:pPr>
+    </w:p>
+    <w:p>
+      <w:pPr>
+        <w:pStyle w:val="Akapitzlist"/>
+      </w:pPr>
+    </w:p>
+    <w:p>
+      <w:pPr>
+        <w:pStyle w:val="Akapitzlist"/>
+      </w:pPr>
+    </w:p>
+    <w:p>
+      <w:pPr>
+        <w:pStyle w:val="Akapitzlist"/>
+      </w:pPr>
+    </w:p>
+    <w:p>
+      <w:pPr>
+        <w:pStyle w:val="Akapitzlist"/>
+      </w:pPr>
+    </w:p>
+    <w:p>
+      <w:pPr>
+        <w:pStyle w:val="Akapitzlist"/>
+      </w:pPr>
+      <w:r>
+        <w:rPr>
+          <w:noProof/>
+        </w:rPr>
+        <w:drawing>
+          <wp:anchor distT="0" distB="0" distL="114300" distR="114300" simplePos="0" relativeHeight="251674624" behindDoc="0" locked="0" layoutInCell="1" allowOverlap="1" wp14:anchorId="4360D262" wp14:editId="045BB547">
+            <wp:simplePos x="0" y="0"/>
+            <wp:positionH relativeFrom="margin">
+              <wp:posOffset>607060</wp:posOffset>
+            </wp:positionH>
+            <wp:positionV relativeFrom="paragraph">
+              <wp:posOffset>133985</wp:posOffset>
+            </wp:positionV>
+            <wp:extent cx="4714875" cy="3743325"/>
+            <wp:effectExtent l="0" t="0" r="9525" b="9525"/>
+            <wp:wrapSquare wrapText="bothSides"/>
+            <wp:docPr id="17" name="Obraz 17"/>
+            <wp:cNvGraphicFramePr>
+              <a:graphicFrameLocks xmlns:a="http://schemas.openxmlformats.org/drawingml/2006/main" noChangeAspect="1"/>
+            </wp:cNvGraphicFramePr>
+            <a:graphic xmlns:a="http://schemas.openxmlformats.org/drawingml/2006/main">
+              <a:graphicData uri="http://schemas.openxmlformats.org/drawingml/2006/picture">
+                <pic:pic xmlns:pic="http://schemas.openxmlformats.org/drawingml/2006/picture">
+                  <pic:nvPicPr>
+                    <pic:cNvPr id="1" name=""/>
+                    <pic:cNvPicPr/>
+                  </pic:nvPicPr>
+                  <pic:blipFill>
+                    <a:blip r:embed="rId21">
+                      <a:extLst>
+                        <a:ext uri="{28A0092B-C50C-407E-A947-70E740481C1C}">
+                          <a14:useLocalDpi xmlns:a14="http://schemas.microsoft.com/office/drawing/2010/main" val="0"/>
+                        </a:ext>
+                      </a:extLst>
+                    </a:blip>
+                    <a:stretch>
+                      <a:fillRect/>
+                    </a:stretch>
+                  </pic:blipFill>
+                  <pic:spPr>
+                    <a:xfrm>
+                      <a:off x="0" y="0"/>
+                      <a:ext cx="4714875" cy="3743325"/>
+                    </a:xfrm>
+                    <a:prstGeom prst="rect">
+                      <a:avLst/>
+                    </a:prstGeom>
+                  </pic:spPr>
+                </pic:pic>
+              </a:graphicData>
+            </a:graphic>
+            <wp14:sizeRelH relativeFrom="margin">
+              <wp14:pctWidth>0</wp14:pctWidth>
+            </wp14:sizeRelH>
+            <wp14:sizeRelV relativeFrom="margin">
+              <wp14:pctHeight>0</wp14:pctHeight>
+            </wp14:sizeRelV>
+          </wp:anchor>
+        </w:drawing>
+      </w:r>
+    </w:p>
+    <w:p>
+      <w:pPr>
+        <w:pStyle w:val="Akapitzlist"/>
+      </w:pPr>
+    </w:p>
+    <w:p>
+      <w:pPr>
+        <w:pStyle w:val="Akapitzlist"/>
+      </w:pPr>
+    </w:p>
+    <w:p>
+      <w:pPr>
+        <w:pStyle w:val="Akapitzlist"/>
+      </w:pPr>
+    </w:p>
+    <w:p>
+      <w:pPr>
+        <w:pStyle w:val="Akapitzlist"/>
+      </w:pPr>
+    </w:p>
+    <w:p>
+      <w:pPr>
+        <w:pStyle w:val="Akapitzlist"/>
+      </w:pPr>
+    </w:p>
+    <w:p>
+      <w:pPr>
+        <w:pStyle w:val="Akapitzlist"/>
+      </w:pPr>
+    </w:p>
+    <w:p>
+      <w:pPr>
+        <w:pStyle w:val="Akapitzlist"/>
+      </w:pPr>
+    </w:p>
+    <w:p>
+      <w:pPr>
+        <w:pStyle w:val="Akapitzlist"/>
+      </w:pPr>
+      <w:r>
+        <w:t xml:space="preserve">Aby </w:t>
+      </w:r>
+      <w:r>
+        <w:t xml:space="preserve">wybrać </w:t>
+      </w:r>
+      <w:r>
+        <w:lastRenderedPageBreak/>
+        <w:t>odpowiednią wartość lambda wprowadziłem swój wskaźnik jakości sygnału sterującego, który polega na liczeniu maksymaln</w:t>
+      </w:r>
+      <w:r>
+        <w:t>ej</w:t>
+      </w:r>
+      <w:r>
+        <w:t xml:space="preserve"> różnicy w kolejnych sygnałach sterowania podczas całej symulacji.</w:t>
+      </w:r>
+      <w:r>
+        <w:t xml:space="preserve"> Jego przebieg dla 50 różnych parametrów lambda obrazuje poniższy wykres.</w:t>
+      </w:r>
+    </w:p>
+    <w:p>
+      <w:pPr>
+        <w:pStyle w:val="Akapitzlist"/>
+      </w:pPr>
+      <w:r>
+        <w:rPr>
+          <w:noProof/>
+        </w:rPr>
+        <w:drawing>
+          <wp:anchor distT="0" distB="0" distL="114300" distR="114300" simplePos="0" relativeHeight="251675648" behindDoc="0" locked="0" layoutInCell="1" allowOverlap="1" wp14:anchorId="6B6F6165" wp14:editId="5C3F45C2">
+            <wp:simplePos x="0" y="0"/>
+            <wp:positionH relativeFrom="margin">
+              <wp:posOffset>164350</wp:posOffset>
+            </wp:positionH>
+            <wp:positionV relativeFrom="paragraph">
+              <wp:posOffset>275618</wp:posOffset>
+            </wp:positionV>
+            <wp:extent cx="5805968" cy="4643755"/>
+            <wp:effectExtent l="0" t="0" r="4445" b="4445"/>
+            <wp:wrapTopAndBottom/>
+            <wp:docPr id="18" name="Obraz 18"/>
+            <wp:cNvGraphicFramePr>
+              <a:graphicFrameLocks xmlns:a="http://schemas.openxmlformats.org/drawingml/2006/main" noChangeAspect="1"/>
+            </wp:cNvGraphicFramePr>
+            <a:graphic xmlns:a="http://schemas.openxmlformats.org/drawingml/2006/main">
+              <a:graphicData uri="http://schemas.openxmlformats.org/drawingml/2006/picture">
+                <pic:pic xmlns:pic="http://schemas.openxmlformats.org/drawingml/2006/picture">
+                  <pic:nvPicPr>
+                    <pic:cNvPr id="1" name=""/>
+                    <pic:cNvPicPr/>
+                  </pic:nvPicPr>
+                  <pic:blipFill>
+                    <a:blip r:embed="rId22">
+                      <a:extLst>
+                        <a:ext uri="{28A0092B-C50C-407E-A947-70E740481C1C}">
+                          <a14:useLocalDpi xmlns:a14="http://schemas.microsoft.com/office/drawing/2010/main" val="0"/>
+                        </a:ext>
+                      </a:extLst>
+                    </a:blip>
+                    <a:stretch>
+                      <a:fillRect/>
+                    </a:stretch>
+                  </pic:blipFill>
+                  <pic:spPr>
+                    <a:xfrm>
+                      <a:off x="0" y="0"/>
+                      <a:ext cx="5805968" cy="4643755"/>
+                    </a:xfrm>
+                    <a:prstGeom prst="rect">
+                      <a:avLst/>
+                    </a:prstGeom>
+                  </pic:spPr>
+                </pic:pic>
+              </a:graphicData>
+            </a:graphic>
+            <wp14:sizeRelH relativeFrom="margin">
+              <wp14:pctWidth>0</wp14:pctWidth>
+            </wp14:sizeRelH>
+            <wp14:sizeRelV relativeFrom="margin">
+              <wp14:pctHeight>0</wp14:pctHeight>
+            </wp14:sizeRelV>
+          </wp:anchor>
+        </w:drawing>
+      </w:r>
+    </w:p>
+    <w:p>
+      <w:pPr>
+        <w:pStyle w:val="Akapitzlist"/>
+      </w:pPr>
+    </w:p>
+    <w:p>
+      <w:pPr>
+        <w:pStyle w:val="Akapitzlist"/>
+      </w:pPr>
+    </w:p>
+    <w:p>
+      <w:pPr>
+        <w:pStyle w:val="Akapitzlist"/>
+      </w:pPr>
+    </w:p>
+    <w:p>
+      <w:pPr>
+        <w:pStyle w:val="Akapitzlist"/>
+      </w:pPr>
+    </w:p>
+    <w:p>
+      <w:pPr>
+        <w:pStyle w:val="Akapitzlist"/>
+      </w:pPr>
+      <w:r>
+        <w:t xml:space="preserve">Widać, że </w:t>
+      </w:r>
+      <w:r>
+        <w:t>im większa lambda, tym sygnał sterujący zmienia się bardziej gwałtownie</w:t>
+      </w:r>
+      <w:r>
+        <w:t>, co nie zawsze jest korzystne.</w:t>
+      </w:r>
+    </w:p>
+    <w:p>
+      <w:pPr>
+        <w:pStyle w:val="Akapitzlist"/>
+      </w:pPr>
+      <w:r>
+        <w:rPr>
+          <w:noProof/>
+        </w:rPr>
+        <w:lastRenderedPageBreak/>
+        <w:drawing>
+          <wp:anchor distT="0" distB="0" distL="114300" distR="114300" simplePos="0" relativeHeight="251676672" behindDoc="0" locked="0" layoutInCell="1" allowOverlap="1" wp14:anchorId="3FAC942E" wp14:editId="4709C20E">
+            <wp:simplePos x="0" y="0"/>
+            <wp:positionH relativeFrom="margin">
+              <wp:align>center</wp:align>
+            </wp:positionH>
+            <wp:positionV relativeFrom="paragraph">
+              <wp:posOffset>-38</wp:posOffset>
+            </wp:positionV>
+            <wp:extent cx="4878705" cy="4043680"/>
+            <wp:effectExtent l="0" t="0" r="0" b="0"/>
+            <wp:wrapTopAndBottom/>
+            <wp:docPr id="19" name="Obraz 19"/>
+            <wp:cNvGraphicFramePr>
+              <a:graphicFrameLocks xmlns:a="http://schemas.openxmlformats.org/drawingml/2006/main" noChangeAspect="1"/>
+            </wp:cNvGraphicFramePr>
+            <a:graphic xmlns:a="http://schemas.openxmlformats.org/drawingml/2006/main">
+              <a:graphicData uri="http://schemas.openxmlformats.org/drawingml/2006/picture">
+                <pic:pic xmlns:pic="http://schemas.openxmlformats.org/drawingml/2006/picture">
+                  <pic:nvPicPr>
+                    <pic:cNvPr id="1" name=""/>
+                    <pic:cNvPicPr/>
+                  </pic:nvPicPr>
+                  <pic:blipFill>
+                    <a:blip r:embed="rId23">
+                      <a:extLst>
+                        <a:ext uri="{28A0092B-C50C-407E-A947-70E740481C1C}">
+                          <a14:useLocalDpi xmlns:a14="http://schemas.microsoft.com/office/drawing/2010/main" val="0"/>
+                        </a:ext>
+                      </a:extLst>
+                    </a:blip>
+                    <a:stretch>
+                      <a:fillRect/>
+                    </a:stretch>
+                  </pic:blipFill>
+                  <pic:spPr>
+                    <a:xfrm>
+                      <a:off x="0" y="0"/>
+                      <a:ext cx="4878705" cy="4043680"/>
+                    </a:xfrm>
+                    <a:prstGeom prst="rect">
+                      <a:avLst/>
+                    </a:prstGeom>
+                  </pic:spPr>
+                </pic:pic>
+              </a:graphicData>
+            </a:graphic>
+            <wp14:sizeRelH relativeFrom="margin">
+              <wp14:pctWidth>0</wp14:pctWidth>
+            </wp14:sizeRelH>
+            <wp14:sizeRelV relativeFrom="margin">
+              <wp14:pctHeight>0</wp14:pctHeight>
+            </wp14:sizeRelV>
+          </wp:anchor>
+        </w:drawing>
+      </w:r>
+      <w:r>
+        <w:t>Biorąc pod uwagę</w:t>
+      </w:r>
+      <w:r>
+        <w:t xml:space="preserve"> </w:t>
+      </w:r>
+      <w:r>
+        <w:t>oba kryteria wybrałem lambda=10, gdyż jest to dobry kompromis między szybkością sterowania a jakością regulacji.</w:t>
+      </w:r>
+    </w:p>
+    <w:p>
+      <w:pPr>
+        <w:pStyle w:val="Akapitzlist"/>
+      </w:pPr>
+    </w:p>
+    <w:p>
+      <w:pPr>
+        <w:pStyle w:val="Akapitzlist"/>
+      </w:pPr>
+    </w:p>
+    <w:p>
+      <w:pPr>
+        <w:pStyle w:val="Akapitzlist"/>
       </w:pPr>
       <w:bookmarkStart w:id="0" w:name="_GoBack"/>
       <w:bookmarkEnd w:id="0"/>
@@ -1022,6 +3463,95 @@
 <file path=word/numbering.xml><?xml version="1.0" encoding="utf-8"?>
 <w:numbering xmlns:wpc="http://schemas.microsoft.com/office/word/2010/wordprocessingCanvas" xmlns:cx="http://schemas.microsoft.com/office/drawing/2014/chartex" xmlns:cx1="http://schemas.microsoft.com/office/drawing/2015/9/8/chartex" xmlns:cx2="http://schemas.microsoft.com/office/drawing/2015/10/21/chartex" xmlns:cx3="http://schemas.microsoft.com/office/drawing/2016/5/9/chartex" xmlns:cx4="http://schemas.microsoft.com/office/drawing/2016/5/10/chartex" xmlns:cx5="http://schemas.microsoft.com/office/drawing/2016/5/11/chartex" xmlns:cx6="http://schemas.microsoft.com/office/drawing/2016/5/12/chartex" xmlns:cx7="http://schemas.microsoft.com/office/drawing/2016/5/13/chartex" xmlns:cx8="http://schemas.microsoft.com/office/drawing/2016/5/14/chartex" xmlns:mc="http://schemas.openxmlformats.org/markup-compatibility/2006" xmlns:aink="http://schemas.microsoft.com/office/drawing/2016/ink" xmlns:am3d="http://schemas.microsoft.com/office/drawing/2017/model3d" xmlns:o="urn:schemas-microsoft-com:office:office" xmlns:r="http://schemas.openxmlformats.org/officeDocument/2006/relationships" xmlns:m="http://schemas.openxmlformats.org/officeDocument/2006/math" xmlns:v="urn:schemas-microsoft-com:vml" xmlns:wp14="http://schemas.microsoft.com/office/word/2010/wordprocessingDrawing" xmlns:wp="http://schemas.openxmlformats.org/drawingml/2006/wordprocessingDrawing" xmlns:w10="urn:schemas-microsoft-com:office:word" xmlns:w="http://schemas.openxmlformats.org/wordprocessingml/2006/main" xmlns:w14="http://schemas.microsoft.com/office/word/2010/wordml" xmlns:w15="http://schemas.microsoft.com/office/word/2012/wordml" xmlns:w16cid="http://schemas.microsoft.com/office/word/2016/wordml/cid" xmlns:w16se="http://schemas.microsoft.com/office/word/2015/wordml/symex" xmlns:wpg="http://schemas.microsoft.com/office/word/2010/wordprocessingGroup" xmlns:wpi="http://schemas.microsoft.com/office/word/2010/wordprocessingInk" xmlns:wne="http://schemas.microsoft.com/office/word/2006/wordml" xmlns:wps="http://schemas.microsoft.com/office/word/2010/wordprocessingShape" mc:Ignorable="w14 w15 w16se w16cid wp14">
   <w:abstractNum w:abstractNumId="0" w15:restartNumberingAfterBreak="0">
+    <w:nsid w:val="43AF4751"/>
+    <w:multiLevelType w:val="hybridMultilevel"/>
+    <w:tmpl w:val="13342970"/>
+    <w:lvl w:ilvl="0" w:tplc="04090017">
+      <w:start w:val="1"/>
+      <w:numFmt w:val="lowerLetter"/>
+      <w:lvlText w:val="%1)"/>
+      <w:lvlJc w:val="left"/>
+      <w:pPr>
+        <w:ind w:left="720" w:hanging="360"/>
+      </w:pPr>
+      <w:rPr>
+        <w:rFonts w:hint="default"/>
+      </w:rPr>
+    </w:lvl>
+    <w:lvl w:ilvl="1" w:tplc="04090019" w:tentative="1">
+      <w:start w:val="1"/>
+      <w:numFmt w:val="lowerLetter"/>
+      <w:lvlText w:val="%2."/>
+      <w:lvlJc w:val="left"/>
+      <w:pPr>
+        <w:ind w:left="1440" w:hanging="360"/>
+      </w:pPr>
+    </w:lvl>
+    <w:lvl w:ilvl="2" w:tplc="0409001B" w:tentative="1">
+      <w:start w:val="1"/>
+      <w:numFmt w:val="lowerRoman"/>
+      <w:lvlText w:val="%3."/>
+      <w:lvlJc w:val="right"/>
+      <w:pPr>
+        <w:ind w:left="2160" w:hanging="180"/>
+      </w:pPr>
+    </w:lvl>
+    <w:lvl w:ilvl="3" w:tplc="0409000F" w:tentative="1">
+      <w:start w:val="1"/>
+      <w:numFmt w:val="decimal"/>
+      <w:lvlText w:val="%4."/>
+      <w:lvlJc w:val="left"/>
+      <w:pPr>
+        <w:ind w:left="2880" w:hanging="360"/>
+      </w:pPr>
+    </w:lvl>
+    <w:lvl w:ilvl="4" w:tplc="04090019" w:tentative="1">
+      <w:start w:val="1"/>
+      <w:numFmt w:val="lowerLetter"/>
+      <w:lvlText w:val="%5."/>
+      <w:lvlJc w:val="left"/>
+      <w:pPr>
+        <w:ind w:left="3600" w:hanging="360"/>
+      </w:pPr>
+    </w:lvl>
+    <w:lvl w:ilvl="5" w:tplc="0409001B" w:tentative="1">
+      <w:start w:val="1"/>
+      <w:numFmt w:val="lowerRoman"/>
+      <w:lvlText w:val="%6."/>
+      <w:lvlJc w:val="right"/>
+      <w:pPr>
+        <w:ind w:left="4320" w:hanging="180"/>
+      </w:pPr>
+    </w:lvl>
+    <w:lvl w:ilvl="6" w:tplc="0409000F" w:tentative="1">
+      <w:start w:val="1"/>
+      <w:numFmt w:val="decimal"/>
+      <w:lvlText w:val="%7."/>
+      <w:lvlJc w:val="left"/>
+      <w:pPr>
+        <w:ind w:left="5040" w:hanging="360"/>
+      </w:pPr>
+    </w:lvl>
+    <w:lvl w:ilvl="7" w:tplc="04090019" w:tentative="1">
+      <w:start w:val="1"/>
+      <w:numFmt w:val="lowerLetter"/>
+      <w:lvlText w:val="%8."/>
+      <w:lvlJc w:val="left"/>
+      <w:pPr>
+        <w:ind w:left="5760" w:hanging="360"/>
+      </w:pPr>
+    </w:lvl>
+    <w:lvl w:ilvl="8" w:tplc="0409001B" w:tentative="1">
+      <w:start w:val="1"/>
+      <w:numFmt w:val="lowerRoman"/>
+      <w:lvlText w:val="%9."/>
+      <w:lvlJc w:val="right"/>
+      <w:pPr>
+        <w:ind w:left="6480" w:hanging="180"/>
+      </w:pPr>
+    </w:lvl>
+  </w:abstractNum>
+  <w:abstractNum w:abstractNumId="1" w15:restartNumberingAfterBreak="0">
     <w:nsid w:val="51F57CC3"/>
     <w:multiLevelType w:val="hybridMultilevel"/>
     <w:tmpl w:val="25E8C306"/>
@@ -1107,7 +3637,194 @@
       </w:pPr>
     </w:lvl>
   </w:abstractNum>
+  <w:abstractNum w:abstractNumId="2" w15:restartNumberingAfterBreak="0">
+    <w:nsid w:val="62523CEE"/>
+    <w:multiLevelType w:val="hybridMultilevel"/>
+    <w:tmpl w:val="46AECD0E"/>
+    <w:lvl w:ilvl="0" w:tplc="04090017">
+      <w:start w:val="1"/>
+      <w:numFmt w:val="lowerLetter"/>
+      <w:lvlText w:val="%1)"/>
+      <w:lvlJc w:val="left"/>
+      <w:pPr>
+        <w:ind w:left="720" w:hanging="360"/>
+      </w:pPr>
+      <w:rPr>
+        <w:rFonts w:hint="default"/>
+      </w:rPr>
+    </w:lvl>
+    <w:lvl w:ilvl="1" w:tplc="04090019" w:tentative="1">
+      <w:start w:val="1"/>
+      <w:numFmt w:val="lowerLetter"/>
+      <w:lvlText w:val="%2."/>
+      <w:lvlJc w:val="left"/>
+      <w:pPr>
+        <w:ind w:left="1440" w:hanging="360"/>
+      </w:pPr>
+    </w:lvl>
+    <w:lvl w:ilvl="2" w:tplc="0409001B" w:tentative="1">
+      <w:start w:val="1"/>
+      <w:numFmt w:val="lowerRoman"/>
+      <w:lvlText w:val="%3."/>
+      <w:lvlJc w:val="right"/>
+      <w:pPr>
+        <w:ind w:left="2160" w:hanging="180"/>
+      </w:pPr>
+    </w:lvl>
+    <w:lvl w:ilvl="3" w:tplc="0409000F" w:tentative="1">
+      <w:start w:val="1"/>
+      <w:numFmt w:val="decimal"/>
+      <w:lvlText w:val="%4."/>
+      <w:lvlJc w:val="left"/>
+      <w:pPr>
+        <w:ind w:left="2880" w:hanging="360"/>
+      </w:pPr>
+    </w:lvl>
+    <w:lvl w:ilvl="4" w:tplc="04090019" w:tentative="1">
+      <w:start w:val="1"/>
+      <w:numFmt w:val="lowerLetter"/>
+      <w:lvlText w:val="%5."/>
+      <w:lvlJc w:val="left"/>
+      <w:pPr>
+        <w:ind w:left="3600" w:hanging="360"/>
+      </w:pPr>
+    </w:lvl>
+    <w:lvl w:ilvl="5" w:tplc="0409001B" w:tentative="1">
+      <w:start w:val="1"/>
+      <w:numFmt w:val="lowerRoman"/>
+      <w:lvlText w:val="%6."/>
+      <w:lvlJc w:val="right"/>
+      <w:pPr>
+        <w:ind w:left="4320" w:hanging="180"/>
+      </w:pPr>
+    </w:lvl>
+    <w:lvl w:ilvl="6" w:tplc="0409000F" w:tentative="1">
+      <w:start w:val="1"/>
+      <w:numFmt w:val="decimal"/>
+      <w:lvlText w:val="%7."/>
+      <w:lvlJc w:val="left"/>
+      <w:pPr>
+        <w:ind w:left="5040" w:hanging="360"/>
+      </w:pPr>
+    </w:lvl>
+    <w:lvl w:ilvl="7" w:tplc="04090019" w:tentative="1">
+      <w:start w:val="1"/>
+      <w:numFmt w:val="lowerLetter"/>
+      <w:lvlText w:val="%8."/>
+      <w:lvlJc w:val="left"/>
+      <w:pPr>
+        <w:ind w:left="5760" w:hanging="360"/>
+      </w:pPr>
+    </w:lvl>
+    <w:lvl w:ilvl="8" w:tplc="0409001B" w:tentative="1">
+      <w:start w:val="1"/>
+      <w:numFmt w:val="lowerRoman"/>
+      <w:lvlText w:val="%9."/>
+      <w:lvlJc w:val="right"/>
+      <w:pPr>
+        <w:ind w:left="6480" w:hanging="180"/>
+      </w:pPr>
+    </w:lvl>
+  </w:abstractNum>
+  <w:abstractNum w:abstractNumId="3" w15:restartNumberingAfterBreak="0">
+    <w:nsid w:val="7FD311DA"/>
+    <w:multiLevelType w:val="hybridMultilevel"/>
+    <w:tmpl w:val="B650C576"/>
+    <w:lvl w:ilvl="0" w:tplc="04090017">
+      <w:start w:val="1"/>
+      <w:numFmt w:val="lowerLetter"/>
+      <w:lvlText w:val="%1)"/>
+      <w:lvlJc w:val="left"/>
+      <w:pPr>
+        <w:ind w:left="720" w:hanging="360"/>
+      </w:pPr>
+      <w:rPr>
+        <w:rFonts w:hint="default"/>
+      </w:rPr>
+    </w:lvl>
+    <w:lvl w:ilvl="1" w:tplc="04090019" w:tentative="1">
+      <w:start w:val="1"/>
+      <w:numFmt w:val="lowerLetter"/>
+      <w:lvlText w:val="%2."/>
+      <w:lvlJc w:val="left"/>
+      <w:pPr>
+        <w:ind w:left="1440" w:hanging="360"/>
+      </w:pPr>
+    </w:lvl>
+    <w:lvl w:ilvl="2" w:tplc="0409001B" w:tentative="1">
+      <w:start w:val="1"/>
+      <w:numFmt w:val="lowerRoman"/>
+      <w:lvlText w:val="%3."/>
+      <w:lvlJc w:val="right"/>
+      <w:pPr>
+        <w:ind w:left="2160" w:hanging="180"/>
+      </w:pPr>
+    </w:lvl>
+    <w:lvl w:ilvl="3" w:tplc="0409000F" w:tentative="1">
+      <w:start w:val="1"/>
+      <w:numFmt w:val="decimal"/>
+      <w:lvlText w:val="%4."/>
+      <w:lvlJc w:val="left"/>
+      <w:pPr>
+        <w:ind w:left="2880" w:hanging="360"/>
+      </w:pPr>
+    </w:lvl>
+    <w:lvl w:ilvl="4" w:tplc="04090019" w:tentative="1">
+      <w:start w:val="1"/>
+      <w:numFmt w:val="lowerLetter"/>
+      <w:lvlText w:val="%5."/>
+      <w:lvlJc w:val="left"/>
+      <w:pPr>
+        <w:ind w:left="3600" w:hanging="360"/>
+      </w:pPr>
+    </w:lvl>
+    <w:lvl w:ilvl="5" w:tplc="0409001B" w:tentative="1">
+      <w:start w:val="1"/>
+      <w:numFmt w:val="lowerRoman"/>
+      <w:lvlText w:val="%6."/>
+      <w:lvlJc w:val="right"/>
+      <w:pPr>
+        <w:ind w:left="4320" w:hanging="180"/>
+      </w:pPr>
+    </w:lvl>
+    <w:lvl w:ilvl="6" w:tplc="0409000F" w:tentative="1">
+      <w:start w:val="1"/>
+      <w:numFmt w:val="decimal"/>
+      <w:lvlText w:val="%7."/>
+      <w:lvlJc w:val="left"/>
+      <w:pPr>
+        <w:ind w:left="5040" w:hanging="360"/>
+      </w:pPr>
+    </w:lvl>
+    <w:lvl w:ilvl="7" w:tplc="04090019" w:tentative="1">
+      <w:start w:val="1"/>
+      <w:numFmt w:val="lowerLetter"/>
+      <w:lvlText w:val="%8."/>
+      <w:lvlJc w:val="left"/>
+      <w:pPr>
+        <w:ind w:left="5760" w:hanging="360"/>
+      </w:pPr>
+    </w:lvl>
+    <w:lvl w:ilvl="8" w:tplc="0409001B" w:tentative="1">
+      <w:start w:val="1"/>
+      <w:numFmt w:val="lowerRoman"/>
+      <w:lvlText w:val="%9."/>
+      <w:lvlJc w:val="right"/>
+      <w:pPr>
+        <w:ind w:left="6480" w:hanging="180"/>
+      </w:pPr>
+    </w:lvl>
+  </w:abstractNum>
   <w:num w:numId="1">
+    <w:abstractNumId w:val="1"/>
+  </w:num>
+  <w:num w:numId="2">
+    <w:abstractNumId w:val="3"/>
+  </w:num>
+  <w:num w:numId="3">
+    <w:abstractNumId w:val="2"/>
+  </w:num>
+  <w:num w:numId="4">
     <w:abstractNumId w:val="0"/>
   </w:num>
 </w:numbering>
@@ -1236,6 +3953,7 @@
     <w:lsdException w:name="HTML Sample" w:semiHidden="1" w:unhideWhenUsed="1"/>
     <w:lsdException w:name="HTML Typewriter" w:semiHidden="1" w:unhideWhenUsed="1"/>
     <w:lsdException w:name="HTML Variable" w:semiHidden="1" w:unhideWhenUsed="1"/>
+    <w:lsdException w:name="Normal Table" w:semiHidden="1" w:unhideWhenUsed="1"/>
     <w:lsdException w:name="annotation subject" w:semiHidden="1" w:unhideWhenUsed="1"/>
     <w:lsdException w:name="No List" w:semiHidden="1" w:unhideWhenUsed="1"/>
     <w:lsdException w:name="Outline List 1" w:semiHidden="1" w:unhideWhenUsed="1"/>
@@ -1281,9 +3999,11 @@
     <w:lsdException w:name="Table Subtle 1" w:semiHidden="1" w:unhideWhenUsed="1"/>
     <w:lsdException w:name="Table Subtle 2" w:semiHidden="1" w:unhideWhenUsed="1"/>
     <w:lsdException w:name="Table Web 1" w:semiHidden="1" w:unhideWhenUsed="1"/>
+    <w:lsdException w:name="Table Web 2" w:semiHidden="1" w:unhideWhenUsed="1"/>
     <w:lsdException w:name="Table Web 3" w:semiHidden="1" w:unhideWhenUsed="1"/>
     <w:lsdException w:name="Balloon Text" w:semiHidden="1" w:unhideWhenUsed="1"/>
     <w:lsdException w:name="Table Grid" w:uiPriority="39"/>
+    <w:lsdException w:name="Table Theme" w:semiHidden="1" w:unhideWhenUsed="1"/>
     <w:lsdException w:name="Placeholder Text" w:semiHidden="1"/>
     <w:lsdException w:name="No Spacing" w:uiPriority="1" w:qFormat="1"/>
     <w:lsdException w:name="Light Shading" w:uiPriority="60"/>
@@ -1534,6 +4254,28 @@
       <w:szCs w:val="32"/>
     </w:rPr>
   </w:style>
+  <w:style w:type="paragraph" w:styleId="Nagwek2">
+    <w:name w:val="heading 2"/>
+    <w:basedOn w:val="Normalny"/>
+    <w:next w:val="Normalny"/>
+    <w:link w:val="Nagwek2Znak"/>
+    <w:uiPriority w:val="9"/>
+    <w:unhideWhenUsed/>
+    <w:qFormat/>
+    <w:rsid w:val="007A0A2D"/>
+    <w:pPr>
+      <w:keepNext/>
+      <w:keepLines/>
+      <w:spacing w:before="40" w:after="0"/>
+      <w:outlineLvl w:val="1"/>
+    </w:pPr>
+    <w:rPr>
+      <w:rFonts w:asciiTheme="majorHAnsi" w:eastAsiaTheme="majorEastAsia" w:hAnsiTheme="majorHAnsi" w:cstheme="majorBidi"/>
+      <w:color w:val="2F5496" w:themeColor="accent1" w:themeShade="BF"/>
+      <w:sz w:val="26"/>
+      <w:szCs w:val="26"/>
+    </w:rPr>
+  </w:style>
   <w:style w:type="character" w:default="1" w:styleId="Domylnaczcionkaakapitu">
     <w:name w:val="Default Paragraph Font"/>
     <w:uiPriority w:val="1"/>
@@ -1681,6 +4423,20 @@
         <w:insideV w:val="single" w:sz="4" w:space="0" w:color="auto"/>
       </w:tblBorders>
     </w:tblPr>
+  </w:style>
+  <w:style w:type="character" w:customStyle="1" w:styleId="Nagwek2Znak">
+    <w:name w:val="Nagłówek 2 Znak"/>
+    <w:basedOn w:val="Domylnaczcionkaakapitu"/>
+    <w:link w:val="Nagwek2"/>
+    <w:uiPriority w:val="9"/>
+    <w:rsid w:val="007A0A2D"/>
+    <w:rPr>
+      <w:rFonts w:asciiTheme="majorHAnsi" w:eastAsiaTheme="majorEastAsia" w:hAnsiTheme="majorHAnsi" w:cstheme="majorBidi"/>
+      <w:color w:val="2F5496" w:themeColor="accent1" w:themeShade="BF"/>
+      <w:sz w:val="26"/>
+      <w:szCs w:val="26"/>
+      <w:lang w:val="pl-PL"/>
+    </w:rPr>
   </w:style>
 </w:styles>
 </file>

</xml_diff>